<commit_message>
lab_2 report v 2
</commit_message>
<xml_diff>
--- a/laboratory_work_2/reports/9308_SobolevMS_OS_LW2.docx
+++ b/laboratory_work_2/reports/9308_SobolevMS_OS_LW2.docx
@@ -382,7 +382,7 @@
         </w:rPr>
         <w:fldChar w:fldCharType="separate"/>
       </w:r>
-      <w:hyperlink w:anchor="_Toc86796440" w:history="1">
+      <w:hyperlink w:anchor="_Toc86963504" w:history="1">
         <w:r>
           <w:rPr>
             <w:rStyle w:val="afd"/>
@@ -406,7 +406,7 @@
           <w:rPr>
             <w:noProof/>
           </w:rPr>
-          <w:instrText xml:space="preserve"> PAGEREF _Toc86796440 \h </w:instrText>
+          <w:instrText xml:space="preserve"> PAGEREF _Toc86963504 \h </w:instrText>
         </w:r>
         <w:r>
           <w:rPr>
@@ -423,7 +423,7 @@
           <w:rPr>
             <w:noProof/>
           </w:rPr>
-          <w:t>3</w:t>
+          <w:t>4</w:t>
         </w:r>
         <w:r>
           <w:rPr>
@@ -445,7 +445,7 @@
           <w:lang w:eastAsia="ru-RU" w:bidi="ar-SA"/>
         </w:rPr>
       </w:pPr>
-      <w:hyperlink w:anchor="_Toc86796441" w:history="1">
+      <w:hyperlink w:anchor="_Toc86963505" w:history="1">
         <w:r>
           <w:rPr>
             <w:rStyle w:val="afd"/>
@@ -469,7 +469,7 @@
           <w:rPr>
             <w:noProof/>
           </w:rPr>
-          <w:instrText xml:space="preserve"> PAGEREF _Toc86796441 \h </w:instrText>
+          <w:instrText xml:space="preserve"> PAGEREF _Toc86963505 \h </w:instrText>
         </w:r>
         <w:r>
           <w:rPr>
@@ -486,7 +486,7 @@
           <w:rPr>
             <w:noProof/>
           </w:rPr>
-          <w:t>5</w:t>
+          <w:t>6</w:t>
         </w:r>
         <w:r>
           <w:rPr>
@@ -508,7 +508,7 @@
           <w:lang w:eastAsia="ru-RU" w:bidi="ar-SA"/>
         </w:rPr>
       </w:pPr>
-      <w:hyperlink w:anchor="_Toc86796442" w:history="1">
+      <w:hyperlink w:anchor="_Toc86963506" w:history="1">
         <w:r>
           <w:rPr>
             <w:rStyle w:val="afd"/>
@@ -532,7 +532,7 @@
           <w:rPr>
             <w:noProof/>
           </w:rPr>
-          <w:instrText xml:space="preserve"> PAGEREF _Toc86796442 \h </w:instrText>
+          <w:instrText xml:space="preserve"> PAGEREF _Toc86963506 \h </w:instrText>
         </w:r>
         <w:r>
           <w:rPr>
@@ -549,7 +549,7 @@
           <w:rPr>
             <w:noProof/>
           </w:rPr>
-          <w:t>5</w:t>
+          <w:t>6</w:t>
         </w:r>
         <w:r>
           <w:rPr>
@@ -571,7 +571,7 @@
           <w:lang w:eastAsia="ru-RU" w:bidi="ar-SA"/>
         </w:rPr>
       </w:pPr>
-      <w:hyperlink w:anchor="_Toc86796443" w:history="1">
+      <w:hyperlink w:anchor="_Toc86963507" w:history="1">
         <w:r>
           <w:rPr>
             <w:rStyle w:val="afd"/>
@@ -595,7 +595,7 @@
           <w:rPr>
             <w:noProof/>
           </w:rPr>
-          <w:instrText xml:space="preserve"> PAGEREF _Toc86796443 \h </w:instrText>
+          <w:instrText xml:space="preserve"> PAGEREF _Toc86963507 \h </w:instrText>
         </w:r>
         <w:r>
           <w:rPr>
@@ -612,7 +612,7 @@
           <w:rPr>
             <w:noProof/>
           </w:rPr>
-          <w:t>7</w:t>
+          <w:t>8</w:t>
         </w:r>
         <w:r>
           <w:rPr>
@@ -634,7 +634,7 @@
           <w:lang w:eastAsia="ru-RU" w:bidi="ar-SA"/>
         </w:rPr>
       </w:pPr>
-      <w:hyperlink w:anchor="_Toc86796444" w:history="1">
+      <w:hyperlink w:anchor="_Toc86963508" w:history="1">
         <w:r>
           <w:rPr>
             <w:rStyle w:val="afd"/>
@@ -658,70 +658,7 @@
           <w:rPr>
             <w:noProof/>
           </w:rPr>
-          <w:instrText xml:space="preserve"> PAGEREF _Toc86796444 \h </w:instrText>
-        </w:r>
-        <w:r>
-          <w:rPr>
-            <w:noProof/>
-          </w:rPr>
-        </w:r>
-        <w:r>
-          <w:rPr>
-            <w:noProof/>
-          </w:rPr>
-          <w:fldChar w:fldCharType="separate"/>
-        </w:r>
-        <w:r>
-          <w:rPr>
-            <w:noProof/>
-          </w:rPr>
-          <w:t>9</w:t>
-        </w:r>
-        <w:r>
-          <w:rPr>
-            <w:noProof/>
-          </w:rPr>
-          <w:fldChar w:fldCharType="end"/>
-        </w:r>
-      </w:hyperlink>
-    </w:p>
-    <w:p>
-      <w:pPr>
-        <w:pStyle w:val="20"/>
-        <w:rPr>
-          <w:rFonts w:asciiTheme="minorHAnsi" w:eastAsiaTheme="minorEastAsia" w:hAnsiTheme="minorHAnsi" w:cstheme="minorBidi"/>
-          <w:noProof/>
-          <w:kern w:val="0"/>
-          <w:sz w:val="22"/>
-          <w:szCs w:val="22"/>
-          <w:lang w:eastAsia="ru-RU" w:bidi="ar-SA"/>
-        </w:rPr>
-      </w:pPr>
-      <w:hyperlink w:anchor="_Toc86796445" w:history="1">
-        <w:r>
-          <w:rPr>
-            <w:rStyle w:val="afd"/>
-            <w:noProof/>
-          </w:rPr>
-          <w:t>2.4. Резервирование региона (и передача ему физической памяти) в автоматическом режиме и в режиме ввода адреса начала региона</w:t>
-        </w:r>
-        <w:r>
-          <w:rPr>
-            <w:noProof/>
-          </w:rPr>
-          <w:tab/>
-        </w:r>
-        <w:r>
-          <w:rPr>
-            <w:noProof/>
-          </w:rPr>
-          <w:fldChar w:fldCharType="begin"/>
-        </w:r>
-        <w:r>
-          <w:rPr>
-            <w:noProof/>
-          </w:rPr>
-          <w:instrText xml:space="preserve"> PAGEREF _Toc86796445 \h </w:instrText>
+          <w:instrText xml:space="preserve"> PAGEREF _Toc86963508 \h </w:instrText>
         </w:r>
         <w:r>
           <w:rPr>
@@ -760,7 +697,70 @@
           <w:lang w:eastAsia="ru-RU" w:bidi="ar-SA"/>
         </w:rPr>
       </w:pPr>
-      <w:hyperlink w:anchor="_Toc86796446" w:history="1">
+      <w:hyperlink w:anchor="_Toc86963509" w:history="1">
+        <w:r>
+          <w:rPr>
+            <w:rStyle w:val="afd"/>
+            <w:noProof/>
+          </w:rPr>
+          <w:t>2.4. Резервирование региона (и передача ему физической памяти) в автоматическом режиме и в режиме ввода адреса начала региона</w:t>
+        </w:r>
+        <w:r>
+          <w:rPr>
+            <w:noProof/>
+          </w:rPr>
+          <w:tab/>
+        </w:r>
+        <w:r>
+          <w:rPr>
+            <w:noProof/>
+          </w:rPr>
+          <w:fldChar w:fldCharType="begin"/>
+        </w:r>
+        <w:r>
+          <w:rPr>
+            <w:noProof/>
+          </w:rPr>
+          <w:instrText xml:space="preserve"> PAGEREF _Toc86963509 \h </w:instrText>
+        </w:r>
+        <w:r>
+          <w:rPr>
+            <w:noProof/>
+          </w:rPr>
+        </w:r>
+        <w:r>
+          <w:rPr>
+            <w:noProof/>
+          </w:rPr>
+          <w:fldChar w:fldCharType="separate"/>
+        </w:r>
+        <w:r>
+          <w:rPr>
+            <w:noProof/>
+          </w:rPr>
+          <w:t>11</w:t>
+        </w:r>
+        <w:r>
+          <w:rPr>
+            <w:noProof/>
+          </w:rPr>
+          <w:fldChar w:fldCharType="end"/>
+        </w:r>
+      </w:hyperlink>
+    </w:p>
+    <w:p>
+      <w:pPr>
+        <w:pStyle w:val="20"/>
+        <w:rPr>
+          <w:rFonts w:asciiTheme="minorHAnsi" w:eastAsiaTheme="minorEastAsia" w:hAnsiTheme="minorHAnsi" w:cstheme="minorBidi"/>
+          <w:noProof/>
+          <w:kern w:val="0"/>
+          <w:sz w:val="22"/>
+          <w:szCs w:val="22"/>
+          <w:lang w:eastAsia="ru-RU" w:bidi="ar-SA"/>
+        </w:rPr>
+      </w:pPr>
+      <w:hyperlink w:anchor="_Toc86963510" w:history="1">
         <w:r>
           <w:rPr>
             <w:rStyle w:val="afd"/>
@@ -784,70 +784,7 @@
           <w:rPr>
             <w:noProof/>
           </w:rPr>
-          <w:instrText xml:space="preserve"> PAGEREF _Toc86796446 \h </w:instrText>
-        </w:r>
-        <w:r>
-          <w:rPr>
-            <w:noProof/>
-          </w:rPr>
-        </w:r>
-        <w:r>
-          <w:rPr>
-            <w:noProof/>
-          </w:rPr>
-          <w:fldChar w:fldCharType="separate"/>
-        </w:r>
-        <w:r>
-          <w:rPr>
-            <w:noProof/>
-          </w:rPr>
-          <w:t>15</w:t>
-        </w:r>
-        <w:r>
-          <w:rPr>
-            <w:noProof/>
-          </w:rPr>
-          <w:fldChar w:fldCharType="end"/>
-        </w:r>
-      </w:hyperlink>
-    </w:p>
-    <w:p>
-      <w:pPr>
-        <w:pStyle w:val="20"/>
-        <w:rPr>
-          <w:rFonts w:asciiTheme="minorHAnsi" w:eastAsiaTheme="minorEastAsia" w:hAnsiTheme="minorHAnsi" w:cstheme="minorBidi"/>
-          <w:noProof/>
-          <w:kern w:val="0"/>
-          <w:sz w:val="22"/>
-          <w:szCs w:val="22"/>
-          <w:lang w:eastAsia="ru-RU" w:bidi="ar-SA"/>
-        </w:rPr>
-      </w:pPr>
-      <w:hyperlink w:anchor="_Toc86796447" w:history="1">
-        <w:r>
-          <w:rPr>
-            <w:rStyle w:val="afd"/>
-            <w:noProof/>
-          </w:rPr>
-          <w:t>2.6. Запись данных в ячейки памяти по заданным с клавиатуры адресам</w:t>
-        </w:r>
-        <w:r>
-          <w:rPr>
-            <w:noProof/>
-          </w:rPr>
-          <w:tab/>
-        </w:r>
-        <w:r>
-          <w:rPr>
-            <w:noProof/>
-          </w:rPr>
-          <w:fldChar w:fldCharType="begin"/>
-        </w:r>
-        <w:r>
-          <w:rPr>
-            <w:noProof/>
-          </w:rPr>
-          <w:instrText xml:space="preserve"> PAGEREF _Toc86796447 \h </w:instrText>
+          <w:instrText xml:space="preserve"> PAGEREF _Toc86963510 \h </w:instrText>
         </w:r>
         <w:r>
           <w:rPr>
@@ -886,7 +823,70 @@
           <w:lang w:eastAsia="ru-RU" w:bidi="ar-SA"/>
         </w:rPr>
       </w:pPr>
-      <w:hyperlink w:anchor="_Toc86796448" w:history="1">
+      <w:hyperlink w:anchor="_Toc86963511" w:history="1">
+        <w:r>
+          <w:rPr>
+            <w:rStyle w:val="afd"/>
+            <w:noProof/>
+          </w:rPr>
+          <w:t>2.6. Запись данных в ячейки памяти по заданным с клавиатуры адресам</w:t>
+        </w:r>
+        <w:r>
+          <w:rPr>
+            <w:noProof/>
+          </w:rPr>
+          <w:tab/>
+        </w:r>
+        <w:r>
+          <w:rPr>
+            <w:noProof/>
+          </w:rPr>
+          <w:fldChar w:fldCharType="begin"/>
+        </w:r>
+        <w:r>
+          <w:rPr>
+            <w:noProof/>
+          </w:rPr>
+          <w:instrText xml:space="preserve"> PAGEREF _Toc86963511 \h </w:instrText>
+        </w:r>
+        <w:r>
+          <w:rPr>
+            <w:noProof/>
+          </w:rPr>
+        </w:r>
+        <w:r>
+          <w:rPr>
+            <w:noProof/>
+          </w:rPr>
+          <w:fldChar w:fldCharType="separate"/>
+        </w:r>
+        <w:r>
+          <w:rPr>
+            <w:noProof/>
+          </w:rPr>
+          <w:t>17</w:t>
+        </w:r>
+        <w:r>
+          <w:rPr>
+            <w:noProof/>
+          </w:rPr>
+          <w:fldChar w:fldCharType="end"/>
+        </w:r>
+      </w:hyperlink>
+    </w:p>
+    <w:p>
+      <w:pPr>
+        <w:pStyle w:val="20"/>
+        <w:rPr>
+          <w:rFonts w:asciiTheme="minorHAnsi" w:eastAsiaTheme="minorEastAsia" w:hAnsiTheme="minorHAnsi" w:cstheme="minorBidi"/>
+          <w:noProof/>
+          <w:kern w:val="0"/>
+          <w:sz w:val="22"/>
+          <w:szCs w:val="22"/>
+          <w:lang w:eastAsia="ru-RU" w:bidi="ar-SA"/>
+        </w:rPr>
+      </w:pPr>
+      <w:hyperlink w:anchor="_Toc86963512" w:history="1">
         <w:r>
           <w:rPr>
             <w:rStyle w:val="afd"/>
@@ -910,7 +910,7 @@
           <w:rPr>
             <w:noProof/>
           </w:rPr>
-          <w:instrText xml:space="preserve"> PAGEREF _Toc86796448 \h </w:instrText>
+          <w:instrText xml:space="preserve"> PAGEREF _Toc86963512 \h </w:instrText>
         </w:r>
         <w:r>
           <w:rPr>
@@ -927,7 +927,7 @@
           <w:rPr>
             <w:noProof/>
           </w:rPr>
-          <w:t>18</w:t>
+          <w:t>19</w:t>
         </w:r>
         <w:r>
           <w:rPr>
@@ -949,7 +949,7 @@
           <w:lang w:eastAsia="ru-RU" w:bidi="ar-SA"/>
         </w:rPr>
       </w:pPr>
-      <w:hyperlink w:anchor="_Toc86796449" w:history="1">
+      <w:hyperlink w:anchor="_Toc86963513" w:history="1">
         <w:r>
           <w:rPr>
             <w:rStyle w:val="afd"/>
@@ -973,7 +973,7 @@
           <w:rPr>
             <w:noProof/>
           </w:rPr>
-          <w:instrText xml:space="preserve"> PAGEREF _Toc86796449 \h </w:instrText>
+          <w:instrText xml:space="preserve"> PAGEREF _Toc86963513 \h </w:instrText>
         </w:r>
         <w:r>
           <w:rPr>
@@ -990,7 +990,7 @@
           <w:rPr>
             <w:noProof/>
           </w:rPr>
-          <w:t>20</w:t>
+          <w:t>21</w:t>
         </w:r>
         <w:r>
           <w:rPr>
@@ -1012,7 +1012,7 @@
           <w:lang w:eastAsia="ru-RU" w:bidi="ar-SA"/>
         </w:rPr>
       </w:pPr>
-      <w:hyperlink w:anchor="_Toc86796450" w:history="1">
+      <w:hyperlink w:anchor="_Toc86963514" w:history="1">
         <w:r>
           <w:rPr>
             <w:rStyle w:val="afd"/>
@@ -1036,7 +1036,7 @@
           <w:rPr>
             <w:noProof/>
           </w:rPr>
-          <w:instrText xml:space="preserve"> PAGEREF _Toc86796450 \h </w:instrText>
+          <w:instrText xml:space="preserve"> PAGEREF _Toc86963514 \h </w:instrText>
         </w:r>
         <w:r>
           <w:rPr>
@@ -1053,7 +1053,7 @@
           <w:rPr>
             <w:noProof/>
           </w:rPr>
-          <w:t>23</w:t>
+          <w:t>24</w:t>
         </w:r>
         <w:r>
           <w:rPr>
@@ -1075,13 +1075,13 @@
           <w:lang w:eastAsia="ru-RU" w:bidi="ar-SA"/>
         </w:rPr>
       </w:pPr>
-      <w:hyperlink w:anchor="_Toc86796451" w:history="1">
+      <w:hyperlink w:anchor="_Toc86963515" w:history="1">
         <w:r>
           <w:rPr>
             <w:rStyle w:val="afd"/>
             <w:noProof/>
           </w:rPr>
-          <w:t>2.10. Выводы</w:t>
+          <w:t>2.10. Выводы по работе виртуальной памяти</w:t>
         </w:r>
         <w:r>
           <w:rPr>
@@ -1099,70 +1099,7 @@
           <w:rPr>
             <w:noProof/>
           </w:rPr>
-          <w:instrText xml:space="preserve"> PAGEREF _Toc86796451 \h </w:instrText>
-        </w:r>
-        <w:r>
-          <w:rPr>
-            <w:noProof/>
-          </w:rPr>
-        </w:r>
-        <w:r>
-          <w:rPr>
-            <w:noProof/>
-          </w:rPr>
-          <w:fldChar w:fldCharType="separate"/>
-        </w:r>
-        <w:r>
-          <w:rPr>
-            <w:noProof/>
-          </w:rPr>
-          <w:t>100</w:t>
-        </w:r>
-        <w:r>
-          <w:rPr>
-            <w:noProof/>
-          </w:rPr>
-          <w:fldChar w:fldCharType="end"/>
-        </w:r>
-      </w:hyperlink>
-    </w:p>
-    <w:p>
-      <w:pPr>
-        <w:pStyle w:val="10"/>
-        <w:rPr>
-          <w:rFonts w:asciiTheme="minorHAnsi" w:eastAsiaTheme="minorEastAsia" w:hAnsiTheme="minorHAnsi" w:cstheme="minorBidi"/>
-          <w:noProof/>
-          <w:kern w:val="0"/>
-          <w:sz w:val="22"/>
-          <w:szCs w:val="22"/>
-          <w:lang w:eastAsia="ru-RU" w:bidi="ar-SA"/>
-        </w:rPr>
-      </w:pPr>
-      <w:hyperlink w:anchor="_Toc86796452" w:history="1">
-        <w:r>
-          <w:rPr>
-            <w:rStyle w:val="afd"/>
-            <w:noProof/>
-          </w:rPr>
-          <w:t>3. Использование проецируемых файлов для обмена данными между процессами</w:t>
-        </w:r>
-        <w:r>
-          <w:rPr>
-            <w:noProof/>
-          </w:rPr>
-          <w:tab/>
-        </w:r>
-        <w:r>
-          <w:rPr>
-            <w:noProof/>
-          </w:rPr>
-          <w:fldChar w:fldCharType="begin"/>
-        </w:r>
-        <w:r>
-          <w:rPr>
-            <w:noProof/>
-          </w:rPr>
-          <w:instrText xml:space="preserve"> PAGEREF _Toc86796452 \h </w:instrText>
+          <w:instrText xml:space="preserve"> PAGEREF _Toc86963515 \h </w:instrText>
         </w:r>
         <w:r>
           <w:rPr>
@@ -1201,13 +1138,13 @@
           <w:lang w:eastAsia="ru-RU" w:bidi="ar-SA"/>
         </w:rPr>
       </w:pPr>
-      <w:hyperlink w:anchor="_Toc86796453" w:history="1">
+      <w:hyperlink w:anchor="_Toc86963516" w:history="1">
         <w:r>
           <w:rPr>
             <w:rStyle w:val="afd"/>
             <w:noProof/>
           </w:rPr>
-          <w:t>3.1. Создание проецируемого файла приложением-писателем</w:t>
+          <w:t>2.11. Выводы</w:t>
         </w:r>
         <w:r>
           <w:rPr>
@@ -1225,70 +1162,7 @@
           <w:rPr>
             <w:noProof/>
           </w:rPr>
-          <w:instrText xml:space="preserve"> PAGEREF _Toc86796453 \h </w:instrText>
-        </w:r>
-        <w:r>
-          <w:rPr>
-            <w:noProof/>
-          </w:rPr>
-        </w:r>
-        <w:r>
-          <w:rPr>
-            <w:noProof/>
-          </w:rPr>
-          <w:fldChar w:fldCharType="separate"/>
-        </w:r>
-        <w:r>
-          <w:rPr>
-            <w:noProof/>
-          </w:rPr>
-          <w:t>101</w:t>
-        </w:r>
-        <w:r>
-          <w:rPr>
-            <w:noProof/>
-          </w:rPr>
-          <w:fldChar w:fldCharType="end"/>
-        </w:r>
-      </w:hyperlink>
-    </w:p>
-    <w:p>
-      <w:pPr>
-        <w:pStyle w:val="20"/>
-        <w:rPr>
-          <w:rFonts w:asciiTheme="minorHAnsi" w:eastAsiaTheme="minorEastAsia" w:hAnsiTheme="minorHAnsi" w:cstheme="minorBidi"/>
-          <w:noProof/>
-          <w:kern w:val="0"/>
-          <w:sz w:val="22"/>
-          <w:szCs w:val="22"/>
-          <w:lang w:eastAsia="ru-RU" w:bidi="ar-SA"/>
-        </w:rPr>
-      </w:pPr>
-      <w:hyperlink w:anchor="_Toc86796454" w:history="1">
-        <w:r>
-          <w:rPr>
-            <w:rStyle w:val="afd"/>
-            <w:noProof/>
-          </w:rPr>
-          <w:t>3.2. Открытие проецируемого файла приложением-читателем</w:t>
-        </w:r>
-        <w:r>
-          <w:rPr>
-            <w:noProof/>
-          </w:rPr>
-          <w:tab/>
-        </w:r>
-        <w:r>
-          <w:rPr>
-            <w:noProof/>
-          </w:rPr>
-          <w:fldChar w:fldCharType="begin"/>
-        </w:r>
-        <w:r>
-          <w:rPr>
-            <w:noProof/>
-          </w:rPr>
-          <w:instrText xml:space="preserve"> PAGEREF _Toc86796454 \h </w:instrText>
+          <w:instrText xml:space="preserve"> PAGEREF _Toc86963516 \h </w:instrText>
         </w:r>
         <w:r>
           <w:rPr>
@@ -1317,7 +1191,7 @@
     </w:p>
     <w:p>
       <w:pPr>
-        <w:pStyle w:val="20"/>
+        <w:pStyle w:val="10"/>
         <w:rPr>
           <w:rFonts w:asciiTheme="minorHAnsi" w:eastAsiaTheme="minorEastAsia" w:hAnsiTheme="minorHAnsi" w:cstheme="minorBidi"/>
           <w:noProof/>
@@ -1327,13 +1201,240 @@
           <w:lang w:eastAsia="ru-RU" w:bidi="ar-SA"/>
         </w:rPr>
       </w:pPr>
-      <w:hyperlink w:anchor="_Toc86796455" w:history="1">
+      <w:hyperlink w:anchor="_Toc86963517" w:history="1">
         <w:r>
           <w:rPr>
             <w:rStyle w:val="afd"/>
             <w:noProof/>
           </w:rPr>
-          <w:t>3.3. Исходный код программы</w:t>
+          <w:t>3. Использование проецируемых файлов для обмена данными между процессами</w:t>
+        </w:r>
+        <w:r>
+          <w:rPr>
+            <w:noProof/>
+          </w:rPr>
+          <w:tab/>
+        </w:r>
+        <w:r>
+          <w:rPr>
+            <w:noProof/>
+          </w:rPr>
+          <w:fldChar w:fldCharType="begin"/>
+        </w:r>
+        <w:r>
+          <w:rPr>
+            <w:noProof/>
+          </w:rPr>
+          <w:instrText xml:space="preserve"> PAGEREF _Toc86963517 \h </w:instrText>
+        </w:r>
+        <w:r>
+          <w:rPr>
+            <w:noProof/>
+          </w:rPr>
+        </w:r>
+        <w:r>
+          <w:rPr>
+            <w:noProof/>
+          </w:rPr>
+          <w:fldChar w:fldCharType="separate"/>
+        </w:r>
+        <w:r>
+          <w:rPr>
+            <w:noProof/>
+          </w:rPr>
+          <w:t>104</w:t>
+        </w:r>
+        <w:r>
+          <w:rPr>
+            <w:noProof/>
+          </w:rPr>
+          <w:fldChar w:fldCharType="end"/>
+        </w:r>
+      </w:hyperlink>
+    </w:p>
+    <w:p>
+      <w:pPr>
+        <w:pStyle w:val="20"/>
+        <w:rPr>
+          <w:rFonts w:asciiTheme="minorHAnsi" w:eastAsiaTheme="minorEastAsia" w:hAnsiTheme="minorHAnsi" w:cstheme="minorBidi"/>
+          <w:noProof/>
+          <w:kern w:val="0"/>
+          <w:sz w:val="22"/>
+          <w:szCs w:val="22"/>
+          <w:lang w:eastAsia="ru-RU" w:bidi="ar-SA"/>
+        </w:rPr>
+      </w:pPr>
+      <w:hyperlink w:anchor="_Toc86963518" w:history="1">
+        <w:r>
+          <w:rPr>
+            <w:rStyle w:val="afd"/>
+            <w:noProof/>
+          </w:rPr>
+          <w:t>3.1. Создание проецируемого файла приложением-писателем</w:t>
+        </w:r>
+        <w:r>
+          <w:rPr>
+            <w:noProof/>
+          </w:rPr>
+          <w:tab/>
+        </w:r>
+        <w:r>
+          <w:rPr>
+            <w:noProof/>
+          </w:rPr>
+          <w:fldChar w:fldCharType="begin"/>
+        </w:r>
+        <w:r>
+          <w:rPr>
+            <w:noProof/>
+          </w:rPr>
+          <w:instrText xml:space="preserve"> PAGEREF _Toc86963518 \h </w:instrText>
+        </w:r>
+        <w:r>
+          <w:rPr>
+            <w:noProof/>
+          </w:rPr>
+        </w:r>
+        <w:r>
+          <w:rPr>
+            <w:noProof/>
+          </w:rPr>
+          <w:fldChar w:fldCharType="separate"/>
+        </w:r>
+        <w:r>
+          <w:rPr>
+            <w:noProof/>
+          </w:rPr>
+          <w:t>104</w:t>
+        </w:r>
+        <w:r>
+          <w:rPr>
+            <w:noProof/>
+          </w:rPr>
+          <w:fldChar w:fldCharType="end"/>
+        </w:r>
+      </w:hyperlink>
+    </w:p>
+    <w:p>
+      <w:pPr>
+        <w:pStyle w:val="20"/>
+        <w:rPr>
+          <w:rFonts w:asciiTheme="minorHAnsi" w:eastAsiaTheme="minorEastAsia" w:hAnsiTheme="minorHAnsi" w:cstheme="minorBidi"/>
+          <w:noProof/>
+          <w:kern w:val="0"/>
+          <w:sz w:val="22"/>
+          <w:szCs w:val="22"/>
+          <w:lang w:eastAsia="ru-RU" w:bidi="ar-SA"/>
+        </w:rPr>
+      </w:pPr>
+      <w:hyperlink w:anchor="_Toc86963519" w:history="1">
+        <w:r>
+          <w:rPr>
+            <w:rStyle w:val="afd"/>
+            <w:noProof/>
+          </w:rPr>
+          <w:t>3.2. Открытие проецируемого файла приложением-читателем</w:t>
+        </w:r>
+        <w:r>
+          <w:rPr>
+            <w:noProof/>
+          </w:rPr>
+          <w:tab/>
+        </w:r>
+        <w:r>
+          <w:rPr>
+            <w:noProof/>
+          </w:rPr>
+          <w:fldChar w:fldCharType="begin"/>
+        </w:r>
+        <w:r>
+          <w:rPr>
+            <w:noProof/>
+          </w:rPr>
+          <w:instrText xml:space="preserve"> PAGEREF _Toc86963519 \h </w:instrText>
+        </w:r>
+        <w:r>
+          <w:rPr>
+            <w:noProof/>
+          </w:rPr>
+        </w:r>
+        <w:r>
+          <w:rPr>
+            <w:noProof/>
+          </w:rPr>
+          <w:fldChar w:fldCharType="separate"/>
+        </w:r>
+        <w:r>
+          <w:rPr>
+            <w:noProof/>
+          </w:rPr>
+          <w:t>106</w:t>
+        </w:r>
+        <w:r>
+          <w:rPr>
+            <w:noProof/>
+          </w:rPr>
+          <w:fldChar w:fldCharType="end"/>
+        </w:r>
+      </w:hyperlink>
+    </w:p>
+    <w:p>
+      <w:pPr>
+        <w:pStyle w:val="20"/>
+        <w:rPr>
+          <w:rFonts w:asciiTheme="minorHAnsi" w:eastAsiaTheme="minorEastAsia" w:hAnsiTheme="minorHAnsi" w:cstheme="minorBidi"/>
+          <w:noProof/>
+          <w:kern w:val="0"/>
+          <w:sz w:val="22"/>
+          <w:szCs w:val="22"/>
+          <w:lang w:eastAsia="ru-RU" w:bidi="ar-SA"/>
+        </w:rPr>
+      </w:pPr>
+      <w:hyperlink w:anchor="_Toc86963520" w:history="1">
+        <w:r>
+          <w:rPr>
+            <w:rStyle w:val="afd"/>
+            <w:noProof/>
+            <w:lang w:val="en-US"/>
+          </w:rPr>
+          <w:t xml:space="preserve">3.3. </w:t>
+        </w:r>
+        <w:r>
+          <w:rPr>
+            <w:rStyle w:val="afd"/>
+            <w:noProof/>
+          </w:rPr>
+          <w:t>Исходный</w:t>
+        </w:r>
+        <w:r>
+          <w:rPr>
+            <w:rStyle w:val="afd"/>
+            <w:noProof/>
+            <w:lang w:val="en-US"/>
+          </w:rPr>
+          <w:t xml:space="preserve"> </w:t>
+        </w:r>
+        <w:r>
+          <w:rPr>
+            <w:rStyle w:val="afd"/>
+            <w:noProof/>
+          </w:rPr>
+          <w:t>код</w:t>
+        </w:r>
+        <w:r>
+          <w:rPr>
+            <w:rStyle w:val="afd"/>
+            <w:noProof/>
+            <w:lang w:val="en-US"/>
+          </w:rPr>
+          <w:t xml:space="preserve"> </w:t>
+        </w:r>
+        <w:r>
+          <w:rPr>
+            <w:rStyle w:val="afd"/>
+            <w:noProof/>
+          </w:rPr>
+          <w:t>программы</w:t>
         </w:r>
         <w:r>
           <w:rPr>
@@ -1366,7 +1467,7 @@
           <w:rPr>
             <w:noProof/>
           </w:rPr>
-          <w:instrText xml:space="preserve"> PAGEREF _Toc86796455 \h </w:instrText>
+          <w:instrText xml:space="preserve"> PAGEREF _Toc86963520 \h </w:instrText>
         </w:r>
         <w:r>
           <w:rPr>
@@ -1383,7 +1484,7 @@
           <w:rPr>
             <w:noProof/>
           </w:rPr>
-          <w:t>105</w:t>
+          <w:t>108</w:t>
         </w:r>
         <w:r>
           <w:rPr>
@@ -1405,13 +1506,66 @@
           <w:lang w:eastAsia="ru-RU" w:bidi="ar-SA"/>
         </w:rPr>
       </w:pPr>
-      <w:hyperlink w:anchor="_Toc86796456" w:history="1">
+      <w:hyperlink w:anchor="_Toc86963521" w:history="1">
+        <w:r>
+          <w:rPr>
+            <w:rStyle w:val="afd"/>
+            <w:noProof/>
+            <w:lang w:val="en-US"/>
+          </w:rPr>
+          <w:t xml:space="preserve">3.4. </w:t>
+        </w:r>
         <w:r>
           <w:rPr>
             <w:rStyle w:val="afd"/>
             <w:noProof/>
           </w:rPr>
-          <w:t>3.4. Исходный код программы-читателя</w:t>
+          <w:t>Исходный</w:t>
+        </w:r>
+        <w:r>
+          <w:rPr>
+            <w:rStyle w:val="afd"/>
+            <w:noProof/>
+            <w:lang w:val="en-US"/>
+          </w:rPr>
+          <w:t xml:space="preserve"> </w:t>
+        </w:r>
+        <w:r>
+          <w:rPr>
+            <w:rStyle w:val="afd"/>
+            <w:noProof/>
+          </w:rPr>
+          <w:t>код</w:t>
+        </w:r>
+        <w:r>
+          <w:rPr>
+            <w:rStyle w:val="afd"/>
+            <w:noProof/>
+            <w:lang w:val="en-US"/>
+          </w:rPr>
+          <w:t xml:space="preserve"> </w:t>
+        </w:r>
+        <w:r>
+          <w:rPr>
+            <w:rStyle w:val="afd"/>
+            <w:noProof/>
+          </w:rPr>
+          <w:t>программы</w:t>
+        </w:r>
+        <w:r>
+          <w:rPr>
+            <w:rStyle w:val="afd"/>
+            <w:noProof/>
+            <w:lang w:val="en-US"/>
+          </w:rPr>
+          <w:t>-</w:t>
+        </w:r>
+        <w:r>
+          <w:rPr>
+            <w:rStyle w:val="afd"/>
+            <w:noProof/>
+          </w:rPr>
+          <w:t>читателя</w:t>
         </w:r>
         <w:r>
           <w:rPr>
@@ -1429,7 +1583,7 @@
           <w:rPr>
             <w:noProof/>
           </w:rPr>
-          <w:instrText xml:space="preserve"> PAGEREF _Toc86796456 \h </w:instrText>
+          <w:instrText xml:space="preserve"> PAGEREF _Toc86963521 \h </w:instrText>
         </w:r>
         <w:r>
           <w:rPr>
@@ -1446,7 +1600,7 @@
           <w:rPr>
             <w:noProof/>
           </w:rPr>
-          <w:t>110</w:t>
+          <w:t>113</w:t>
         </w:r>
         <w:r>
           <w:rPr>
@@ -1468,13 +1622,13 @@
           <w:lang w:eastAsia="ru-RU" w:bidi="ar-SA"/>
         </w:rPr>
       </w:pPr>
-      <w:hyperlink w:anchor="_Toc86796457" w:history="1">
+      <w:hyperlink w:anchor="_Toc86963522" w:history="1">
         <w:r>
           <w:rPr>
             <w:rStyle w:val="afd"/>
             <w:noProof/>
           </w:rPr>
-          <w:t>3.5. Выводы</w:t>
+          <w:t>3.5. Выводы по работе проецируемых файлов</w:t>
         </w:r>
         <w:r>
           <w:rPr>
@@ -1492,7 +1646,7 @@
           <w:rPr>
             <w:noProof/>
           </w:rPr>
-          <w:instrText xml:space="preserve"> PAGEREF _Toc86796457 \h </w:instrText>
+          <w:instrText xml:space="preserve"> PAGEREF _Toc86963522 \h </w:instrText>
         </w:r>
         <w:r>
           <w:rPr>
@@ -1509,7 +1663,7 @@
           <w:rPr>
             <w:noProof/>
           </w:rPr>
-          <w:t>114</w:t>
+          <w:t>117</w:t>
         </w:r>
         <w:r>
           <w:rPr>
@@ -1521,7 +1675,7 @@
     </w:p>
     <w:p>
       <w:pPr>
-        <w:pStyle w:val="10"/>
+        <w:pStyle w:val="20"/>
         <w:rPr>
           <w:rFonts w:asciiTheme="minorHAnsi" w:eastAsiaTheme="minorEastAsia" w:hAnsiTheme="minorHAnsi" w:cstheme="minorBidi"/>
           <w:noProof/>
@@ -1531,7 +1685,70 @@
           <w:lang w:eastAsia="ru-RU" w:bidi="ar-SA"/>
         </w:rPr>
       </w:pPr>
-      <w:hyperlink w:anchor="_Toc86796458" w:history="1">
+      <w:hyperlink w:anchor="_Toc86963523" w:history="1">
+        <w:r>
+          <w:rPr>
+            <w:rStyle w:val="afd"/>
+            <w:noProof/>
+          </w:rPr>
+          <w:t>3.6. Выводы</w:t>
+        </w:r>
+        <w:r>
+          <w:rPr>
+            <w:noProof/>
+          </w:rPr>
+          <w:tab/>
+        </w:r>
+        <w:r>
+          <w:rPr>
+            <w:noProof/>
+          </w:rPr>
+          <w:fldChar w:fldCharType="begin"/>
+        </w:r>
+        <w:r>
+          <w:rPr>
+            <w:noProof/>
+          </w:rPr>
+          <w:instrText xml:space="preserve"> PAGEREF _Toc86963523 \h </w:instrText>
+        </w:r>
+        <w:r>
+          <w:rPr>
+            <w:noProof/>
+          </w:rPr>
+        </w:r>
+        <w:r>
+          <w:rPr>
+            <w:noProof/>
+          </w:rPr>
+          <w:fldChar w:fldCharType="separate"/>
+        </w:r>
+        <w:r>
+          <w:rPr>
+            <w:noProof/>
+          </w:rPr>
+          <w:t>118</w:t>
+        </w:r>
+        <w:r>
+          <w:rPr>
+            <w:noProof/>
+          </w:rPr>
+          <w:fldChar w:fldCharType="end"/>
+        </w:r>
+      </w:hyperlink>
+    </w:p>
+    <w:p>
+      <w:pPr>
+        <w:pStyle w:val="10"/>
+        <w:rPr>
+          <w:rFonts w:asciiTheme="minorHAnsi" w:eastAsiaTheme="minorEastAsia" w:hAnsiTheme="minorHAnsi" w:cstheme="minorBidi"/>
+          <w:noProof/>
+          <w:kern w:val="0"/>
+          <w:sz w:val="22"/>
+          <w:szCs w:val="22"/>
+          <w:lang w:eastAsia="ru-RU" w:bidi="ar-SA"/>
+        </w:rPr>
+      </w:pPr>
+      <w:hyperlink w:anchor="_Toc86963524" w:history="1">
         <w:r>
           <w:rPr>
             <w:rStyle w:val="afd"/>
@@ -1555,7 +1772,7 @@
           <w:rPr>
             <w:noProof/>
           </w:rPr>
-          <w:instrText xml:space="preserve"> PAGEREF _Toc86796458 \h </w:instrText>
+          <w:instrText xml:space="preserve"> PAGEREF _Toc86963524 \h </w:instrText>
         </w:r>
         <w:r>
           <w:rPr>
@@ -1572,7 +1789,7 @@
           <w:rPr>
             <w:noProof/>
           </w:rPr>
-          <w:t>115</w:t>
+          <w:t>119</w:t>
         </w:r>
         <w:r>
           <w:rPr>
@@ -1614,7 +1831,7 @@
           <w:numId w:val="0"/>
         </w:numPr>
       </w:pPr>
-      <w:bookmarkStart w:id="0" w:name="_Toc86796440"/>
+      <w:bookmarkStart w:id="0" w:name="_Toc86963504"/>
       <w:r>
         <w:t>1. Введение</w:t>
       </w:r>
@@ -1643,8 +1860,6 @@
       <w:r>
         <w:t>.</w:t>
       </w:r>
-      <w:bookmarkStart w:id="1" w:name="_GoBack"/>
-      <w:bookmarkEnd w:id="1"/>
     </w:p>
     <w:p>
       <w:pPr>
@@ -2016,11 +2231,11 @@
           <w:numId w:val="0"/>
         </w:numPr>
       </w:pPr>
-      <w:bookmarkStart w:id="2" w:name="_Toc86796441"/>
+      <w:bookmarkStart w:id="1" w:name="_Toc86963505"/>
       <w:r>
         <w:t>2. Исследование виртуального адресного пространства процесса</w:t>
       </w:r>
-      <w:bookmarkEnd w:id="2"/>
+      <w:bookmarkEnd w:id="1"/>
     </w:p>
     <w:p>
       <w:pPr>
@@ -2030,14 +2245,14 @@
           <w:numId w:val="0"/>
         </w:numPr>
       </w:pPr>
-      <w:bookmarkStart w:id="3" w:name="_Toc86796442"/>
+      <w:bookmarkStart w:id="2" w:name="_Toc86963506"/>
       <w:r>
         <w:t xml:space="preserve">2.1. </w:t>
       </w:r>
       <w:r>
         <w:t>Получение информации о вычислительной системе</w:t>
       </w:r>
-      <w:bookmarkEnd w:id="3"/>
+      <w:bookmarkEnd w:id="2"/>
     </w:p>
     <w:p>
       <w:pPr>
@@ -2152,14 +2367,36 @@
       <w:r>
         <w:t xml:space="preserve">Рисунок </w:t>
       </w:r>
-      <w:fldSimple w:instr=" SEQ Рисунок \* ARABIC ">
-        <w:r>
-          <w:rPr>
-            <w:noProof/>
-          </w:rPr>
-          <w:t>1</w:t>
-        </w:r>
-      </w:fldSimple>
+      <w:r>
+        <w:rPr>
+          <w:noProof/>
+        </w:rPr>
+        <w:fldChar w:fldCharType="begin"/>
+      </w:r>
+      <w:r>
+        <w:rPr>
+          <w:noProof/>
+        </w:rPr>
+        <w:instrText xml:space="preserve"> SEQ Рисунок \* ARABIC </w:instrText>
+      </w:r>
+      <w:r>
+        <w:rPr>
+          <w:noProof/>
+        </w:rPr>
+        <w:fldChar w:fldCharType="separate"/>
+      </w:r>
+      <w:r>
+        <w:rPr>
+          <w:noProof/>
+        </w:rPr>
+        <w:t>1</w:t>
+      </w:r>
+      <w:r>
+        <w:rPr>
+          <w:noProof/>
+        </w:rPr>
+        <w:fldChar w:fldCharType="end"/>
+      </w:r>
       <w:r>
         <w:rPr>
           <w:lang w:val="en-US"/>
@@ -2242,14 +2479,36 @@
       <w:r>
         <w:t xml:space="preserve">Рисунок </w:t>
       </w:r>
-      <w:fldSimple w:instr=" SEQ Рисунок \* ARABIC ">
-        <w:r>
-          <w:rPr>
-            <w:noProof/>
-          </w:rPr>
-          <w:t>2</w:t>
-        </w:r>
-      </w:fldSimple>
+      <w:r>
+        <w:rPr>
+          <w:noProof/>
+        </w:rPr>
+        <w:fldChar w:fldCharType="begin"/>
+      </w:r>
+      <w:r>
+        <w:rPr>
+          <w:noProof/>
+        </w:rPr>
+        <w:instrText xml:space="preserve"> SEQ Рисунок \* ARABIC </w:instrText>
+      </w:r>
+      <w:r>
+        <w:rPr>
+          <w:noProof/>
+        </w:rPr>
+        <w:fldChar w:fldCharType="separate"/>
+      </w:r>
+      <w:r>
+        <w:rPr>
+          <w:noProof/>
+        </w:rPr>
+        <w:t>2</w:t>
+      </w:r>
+      <w:r>
+        <w:rPr>
+          <w:noProof/>
+        </w:rPr>
+        <w:fldChar w:fldCharType="end"/>
+      </w:r>
       <w:r>
         <w:t>: Вывод информации о системе</w:t>
       </w:r>
@@ -2326,14 +2585,36 @@
       <w:r>
         <w:t xml:space="preserve">Рисунок </w:t>
       </w:r>
-      <w:fldSimple w:instr=" SEQ Рисунок \* ARABIC ">
-        <w:r>
-          <w:rPr>
-            <w:noProof/>
-          </w:rPr>
-          <w:t>3</w:t>
-        </w:r>
-      </w:fldSimple>
+      <w:r>
+        <w:rPr>
+          <w:noProof/>
+        </w:rPr>
+        <w:fldChar w:fldCharType="begin"/>
+      </w:r>
+      <w:r>
+        <w:rPr>
+          <w:noProof/>
+        </w:rPr>
+        <w:instrText xml:space="preserve"> SEQ Рисунок \* ARABIC </w:instrText>
+      </w:r>
+      <w:r>
+        <w:rPr>
+          <w:noProof/>
+        </w:rPr>
+        <w:fldChar w:fldCharType="separate"/>
+      </w:r>
+      <w:r>
+        <w:rPr>
+          <w:noProof/>
+        </w:rPr>
+        <w:t>3</w:t>
+      </w:r>
+      <w:r>
+        <w:rPr>
+          <w:noProof/>
+        </w:rPr>
+        <w:fldChar w:fldCharType="end"/>
+      </w:r>
       <w:r>
         <w:t>: Вывод информации о системе</w:t>
       </w:r>
@@ -2341,9 +2622,6 @@
     <w:p>
       <w:pPr>
         <w:pStyle w:val="af0"/>
-        <w:rPr>
-          <w:lang w:val="en-US"/>
-        </w:rPr>
       </w:pPr>
     </w:p>
     <w:p>
@@ -2362,23 +2640,20 @@
           <w:numId w:val="0"/>
         </w:numPr>
       </w:pPr>
-      <w:bookmarkStart w:id="4" w:name="_Toc86796443"/>
+      <w:bookmarkStart w:id="3" w:name="_Toc86963507"/>
       <w:r>
         <w:t xml:space="preserve">2.2. </w:t>
       </w:r>
       <w:r>
         <w:t>Определение статуса виртуальной памяти</w:t>
       </w:r>
-      <w:bookmarkEnd w:id="4"/>
+      <w:bookmarkEnd w:id="3"/>
     </w:p>
     <w:p>
       <w:pPr>
         <w:pStyle w:val="af0"/>
         <w:keepNext/>
         <w:ind w:firstLine="720"/>
-        <w:rPr>
-          <w:lang w:val="en-US"/>
-        </w:rPr>
       </w:pPr>
       <w:r>
         <w:t xml:space="preserve">Вывод основной информации о </w:t>
@@ -2694,14 +2969,14 @@
           <w:numId w:val="0"/>
         </w:numPr>
       </w:pPr>
-      <w:bookmarkStart w:id="5" w:name="_Toc86796444"/>
+      <w:bookmarkStart w:id="4" w:name="_Toc86963508"/>
       <w:r>
         <w:t xml:space="preserve">2.3. </w:t>
       </w:r>
       <w:r>
         <w:t>Определение состояния конкретного участка памяти по заданному с клавиатуры адресу</w:t>
       </w:r>
-      <w:bookmarkEnd w:id="5"/>
+      <w:bookmarkEnd w:id="4"/>
     </w:p>
     <w:p>
       <w:pPr>
@@ -2846,7 +3121,7 @@
           <w:numId w:val="0"/>
         </w:numPr>
       </w:pPr>
-      <w:bookmarkStart w:id="6" w:name="_Toc86796445"/>
+      <w:bookmarkStart w:id="5" w:name="_Toc86963509"/>
       <w:r>
         <w:t>2.4.</w:t>
       </w:r>
@@ -2856,7 +3131,7 @@
       <w:r>
         <w:t>Резервирование региона (и передача ему физической памяти) в автоматическом режиме и в режиме ввода адреса начала региона</w:t>
       </w:r>
-      <w:bookmarkEnd w:id="6"/>
+      <w:bookmarkEnd w:id="5"/>
     </w:p>
     <w:p>
       <w:pPr>
@@ -3411,14 +3686,36 @@
       <w:r>
         <w:t xml:space="preserve">Рисунок </w:t>
       </w:r>
-      <w:fldSimple w:instr=" SEQ Рисунок \* ARABIC ">
-        <w:r>
-          <w:rPr>
-            <w:noProof/>
-          </w:rPr>
-          <w:t>11</w:t>
-        </w:r>
-      </w:fldSimple>
+      <w:r>
+        <w:rPr>
+          <w:noProof/>
+        </w:rPr>
+        <w:fldChar w:fldCharType="begin"/>
+      </w:r>
+      <w:r>
+        <w:rPr>
+          <w:noProof/>
+        </w:rPr>
+        <w:instrText xml:space="preserve"> SEQ Рисунок \* ARABIC </w:instrText>
+      </w:r>
+      <w:r>
+        <w:rPr>
+          <w:noProof/>
+        </w:rPr>
+        <w:fldChar w:fldCharType="separate"/>
+      </w:r>
+      <w:r>
+        <w:rPr>
+          <w:noProof/>
+        </w:rPr>
+        <w:t>11</w:t>
+      </w:r>
+      <w:r>
+        <w:rPr>
+          <w:noProof/>
+        </w:rPr>
+        <w:fldChar w:fldCharType="end"/>
+      </w:r>
       <w:r>
         <w:t xml:space="preserve">: Резервирование </w:t>
       </w:r>
@@ -3501,14 +3798,36 @@
       <w:r>
         <w:t xml:space="preserve">Рисунок </w:t>
       </w:r>
-      <w:fldSimple w:instr=" SEQ Рисунок \* ARABIC ">
-        <w:r>
-          <w:rPr>
-            <w:noProof/>
-          </w:rPr>
-          <w:t>12</w:t>
-        </w:r>
-      </w:fldSimple>
+      <w:r>
+        <w:rPr>
+          <w:noProof/>
+        </w:rPr>
+        <w:fldChar w:fldCharType="begin"/>
+      </w:r>
+      <w:r>
+        <w:rPr>
+          <w:noProof/>
+        </w:rPr>
+        <w:instrText xml:space="preserve"> SEQ Рисунок \* ARABIC </w:instrText>
+      </w:r>
+      <w:r>
+        <w:rPr>
+          <w:noProof/>
+        </w:rPr>
+        <w:fldChar w:fldCharType="separate"/>
+      </w:r>
+      <w:r>
+        <w:rPr>
+          <w:noProof/>
+        </w:rPr>
+        <w:t>12</w:t>
+      </w:r>
+      <w:r>
+        <w:rPr>
+          <w:noProof/>
+        </w:rPr>
+        <w:fldChar w:fldCharType="end"/>
+      </w:r>
       <w:r>
         <w:t>: Резервирование региона и передача ему физической памяти в автоматическом режиме</w:t>
       </w:r>
@@ -3585,14 +3904,36 @@
       <w:r>
         <w:t xml:space="preserve">Рисунок </w:t>
       </w:r>
-      <w:fldSimple w:instr=" SEQ Рисунок \* ARABIC ">
-        <w:r>
-          <w:rPr>
-            <w:noProof/>
-          </w:rPr>
-          <w:t>13</w:t>
-        </w:r>
-      </w:fldSimple>
+      <w:r>
+        <w:rPr>
+          <w:noProof/>
+        </w:rPr>
+        <w:fldChar w:fldCharType="begin"/>
+      </w:r>
+      <w:r>
+        <w:rPr>
+          <w:noProof/>
+        </w:rPr>
+        <w:instrText xml:space="preserve"> SEQ Рисунок \* ARABIC </w:instrText>
+      </w:r>
+      <w:r>
+        <w:rPr>
+          <w:noProof/>
+        </w:rPr>
+        <w:fldChar w:fldCharType="separate"/>
+      </w:r>
+      <w:r>
+        <w:rPr>
+          <w:noProof/>
+        </w:rPr>
+        <w:t>13</w:t>
+      </w:r>
+      <w:r>
+        <w:rPr>
+          <w:noProof/>
+        </w:rPr>
+        <w:fldChar w:fldCharType="end"/>
+      </w:r>
       <w:r>
         <w:t>: Резервирование региона и передача ему физической памяти в ручном режиме</w:t>
       </w:r>
@@ -3669,14 +4010,36 @@
       <w:r>
         <w:t xml:space="preserve">Рисунок </w:t>
       </w:r>
-      <w:fldSimple w:instr=" SEQ Рисунок \* ARABIC ">
-        <w:r>
-          <w:rPr>
-            <w:noProof/>
-          </w:rPr>
-          <w:t>14</w:t>
-        </w:r>
-      </w:fldSimple>
+      <w:r>
+        <w:rPr>
+          <w:noProof/>
+        </w:rPr>
+        <w:fldChar w:fldCharType="begin"/>
+      </w:r>
+      <w:r>
+        <w:rPr>
+          <w:noProof/>
+        </w:rPr>
+        <w:instrText xml:space="preserve"> SEQ Рисунок \* ARABIC </w:instrText>
+      </w:r>
+      <w:r>
+        <w:rPr>
+          <w:noProof/>
+        </w:rPr>
+        <w:fldChar w:fldCharType="separate"/>
+      </w:r>
+      <w:r>
+        <w:rPr>
+          <w:noProof/>
+        </w:rPr>
+        <w:t>14</w:t>
+      </w:r>
+      <w:r>
+        <w:rPr>
+          <w:noProof/>
+        </w:rPr>
+        <w:fldChar w:fldCharType="end"/>
+      </w:r>
       <w:r>
         <w:t>: Резервирование региона и передача ему физической памяти в ручном режиме</w:t>
       </w:r>
@@ -3702,14 +4065,14 @@
           <w:numId w:val="0"/>
         </w:numPr>
       </w:pPr>
-      <w:bookmarkStart w:id="7" w:name="_Toc86796446"/>
+      <w:bookmarkStart w:id="6" w:name="_Toc86963510"/>
       <w:r>
         <w:t xml:space="preserve">2.5. </w:t>
       </w:r>
       <w:r>
         <w:t>Вывод списка зарезервированных пользователем адресов</w:t>
       </w:r>
-      <w:bookmarkEnd w:id="7"/>
+      <w:bookmarkEnd w:id="6"/>
     </w:p>
     <w:p>
       <w:pPr>
@@ -3840,7 +4203,7 @@
           <w:numId w:val="0"/>
         </w:numPr>
       </w:pPr>
-      <w:bookmarkStart w:id="8" w:name="_Toc86796447"/>
+      <w:bookmarkStart w:id="7" w:name="_Toc86963511"/>
       <w:r>
         <w:t xml:space="preserve">2.6. </w:t>
       </w:r>
@@ -3850,7 +4213,7 @@
       <w:r>
         <w:t>памяти по заданным с клавиатуры адресам</w:t>
       </w:r>
-      <w:bookmarkEnd w:id="8"/>
+      <w:bookmarkEnd w:id="7"/>
     </w:p>
     <w:p>
       <w:pPr>
@@ -4186,11 +4549,11 @@
           <w:numId w:val="0"/>
         </w:numPr>
       </w:pPr>
-      <w:bookmarkStart w:id="9" w:name="_Toc86796448"/>
+      <w:bookmarkStart w:id="8" w:name="_Toc86963512"/>
       <w:r>
         <w:t>2.7. Установка защиты доступа для заданного (с клавиатуры) региона памяти и её проверку</w:t>
       </w:r>
-      <w:bookmarkEnd w:id="9"/>
+      <w:bookmarkEnd w:id="8"/>
     </w:p>
     <w:p>
       <w:pPr>
@@ -4290,14 +4653,36 @@
       <w:r>
         <w:t xml:space="preserve">Рисунок </w:t>
       </w:r>
-      <w:fldSimple w:instr=" SEQ Рисунок \* ARABIC ">
-        <w:r>
-          <w:rPr>
-            <w:noProof/>
-          </w:rPr>
-          <w:t>19</w:t>
-        </w:r>
-      </w:fldSimple>
+      <w:r>
+        <w:rPr>
+          <w:noProof/>
+        </w:rPr>
+        <w:fldChar w:fldCharType="begin"/>
+      </w:r>
+      <w:r>
+        <w:rPr>
+          <w:noProof/>
+        </w:rPr>
+        <w:instrText xml:space="preserve"> SEQ Рисунок \* ARABIC </w:instrText>
+      </w:r>
+      <w:r>
+        <w:rPr>
+          <w:noProof/>
+        </w:rPr>
+        <w:fldChar w:fldCharType="separate"/>
+      </w:r>
+      <w:r>
+        <w:rPr>
+          <w:noProof/>
+        </w:rPr>
+        <w:t>19</w:t>
+      </w:r>
+      <w:r>
+        <w:rPr>
+          <w:noProof/>
+        </w:rPr>
+        <w:fldChar w:fldCharType="end"/>
+      </w:r>
       <w:r>
         <w:t>: Установка константы защиты памяти</w:t>
       </w:r>
@@ -4369,14 +4754,36 @@
       <w:r>
         <w:t xml:space="preserve">Рисунок </w:t>
       </w:r>
-      <w:fldSimple w:instr=" SEQ Рисунок \* ARABIC ">
-        <w:r>
-          <w:rPr>
-            <w:noProof/>
-          </w:rPr>
-          <w:t>20</w:t>
-        </w:r>
-      </w:fldSimple>
+      <w:r>
+        <w:rPr>
+          <w:noProof/>
+        </w:rPr>
+        <w:fldChar w:fldCharType="begin"/>
+      </w:r>
+      <w:r>
+        <w:rPr>
+          <w:noProof/>
+        </w:rPr>
+        <w:instrText xml:space="preserve"> SEQ Рисунок \* ARABIC </w:instrText>
+      </w:r>
+      <w:r>
+        <w:rPr>
+          <w:noProof/>
+        </w:rPr>
+        <w:fldChar w:fldCharType="separate"/>
+      </w:r>
+      <w:r>
+        <w:rPr>
+          <w:noProof/>
+        </w:rPr>
+        <w:t>20</w:t>
+      </w:r>
+      <w:r>
+        <w:rPr>
+          <w:noProof/>
+        </w:rPr>
+        <w:fldChar w:fldCharType="end"/>
+      </w:r>
       <w:r>
         <w:t>: Установка константы защиты памяти</w:t>
       </w:r>
@@ -4395,11 +4802,11 @@
           <w:numId w:val="0"/>
         </w:numPr>
       </w:pPr>
-      <w:bookmarkStart w:id="10" w:name="_Toc86796449"/>
+      <w:bookmarkStart w:id="9" w:name="_Toc86963513"/>
       <w:r>
         <w:t>2.8. Возврат физической памяти и освобождение региона адресного пространства заданного (с клавиатуры) региона памяти</w:t>
       </w:r>
-      <w:bookmarkEnd w:id="10"/>
+      <w:bookmarkEnd w:id="9"/>
     </w:p>
     <w:p>
       <w:pPr>
@@ -4409,13 +4816,7 @@
         <w:t>Возврат физической памяти и освобождение региона адресного пространства заданного (с клавиатуры) региона памяти.</w:t>
       </w:r>
       <w:r>
-        <w:t xml:space="preserve"> </w:t>
-      </w:r>
-      <w:r>
-        <w:t>Это происходит с помощью соответствующих флагов, принимаемых функцией в качестве параметра</w:t>
-      </w:r>
-      <w:r>
-        <w:t>. Возврат физической памяти и освобождение региона адресного пространства заданного региона памяти производится для выделенных пользователем адресов.</w:t>
+        <w:t xml:space="preserve"> Это происходит с помощью соответствующих флагов, принимаемых функцией в качестве параметра. Возврат физической памяти и освобождение региона адресного пространства заданного региона памяти производится для выделенных пользователем адресов.</w:t>
       </w:r>
     </w:p>
     <w:p/>
@@ -4485,14 +4886,36 @@
       <w:r>
         <w:t xml:space="preserve">Рисунок </w:t>
       </w:r>
-      <w:fldSimple w:instr=" SEQ Рисунок \* ARABIC ">
-        <w:r>
-          <w:rPr>
-            <w:noProof/>
-          </w:rPr>
-          <w:t>21</w:t>
-        </w:r>
-      </w:fldSimple>
+      <w:r>
+        <w:rPr>
+          <w:noProof/>
+        </w:rPr>
+        <w:fldChar w:fldCharType="begin"/>
+      </w:r>
+      <w:r>
+        <w:rPr>
+          <w:noProof/>
+        </w:rPr>
+        <w:instrText xml:space="preserve"> SEQ Рисунок \* ARABIC </w:instrText>
+      </w:r>
+      <w:r>
+        <w:rPr>
+          <w:noProof/>
+        </w:rPr>
+        <w:fldChar w:fldCharType="separate"/>
+      </w:r>
+      <w:r>
+        <w:rPr>
+          <w:noProof/>
+        </w:rPr>
+        <w:t>21</w:t>
+      </w:r>
+      <w:r>
+        <w:rPr>
+          <w:noProof/>
+        </w:rPr>
+        <w:fldChar w:fldCharType="end"/>
+      </w:r>
       <w:r>
         <w:t>: Возврат физической памяти и освобождение региона адресного пространства</w:t>
       </w:r>
@@ -4564,14 +4987,36 @@
       <w:r>
         <w:t xml:space="preserve">Рисунок </w:t>
       </w:r>
-      <w:fldSimple w:instr=" SEQ Рисунок \* ARABIC ">
-        <w:r>
-          <w:rPr>
-            <w:noProof/>
-          </w:rPr>
-          <w:t>22</w:t>
-        </w:r>
-      </w:fldSimple>
+      <w:r>
+        <w:rPr>
+          <w:noProof/>
+        </w:rPr>
+        <w:fldChar w:fldCharType="begin"/>
+      </w:r>
+      <w:r>
+        <w:rPr>
+          <w:noProof/>
+        </w:rPr>
+        <w:instrText xml:space="preserve"> SEQ Рисунок \* ARABIC </w:instrText>
+      </w:r>
+      <w:r>
+        <w:rPr>
+          <w:noProof/>
+        </w:rPr>
+        <w:fldChar w:fldCharType="separate"/>
+      </w:r>
+      <w:r>
+        <w:rPr>
+          <w:noProof/>
+        </w:rPr>
+        <w:t>22</w:t>
+      </w:r>
+      <w:r>
+        <w:rPr>
+          <w:noProof/>
+        </w:rPr>
+        <w:fldChar w:fldCharType="end"/>
+      </w:r>
       <w:r>
         <w:t>: Проверка региона адресного пространства</w:t>
       </w:r>
@@ -4643,14 +5088,36 @@
       <w:r>
         <w:t xml:space="preserve">Рисунок </w:t>
       </w:r>
-      <w:fldSimple w:instr=" SEQ Рисунок \* ARABIC ">
-        <w:r>
-          <w:rPr>
-            <w:noProof/>
-          </w:rPr>
-          <w:t>23</w:t>
-        </w:r>
-      </w:fldSimple>
+      <w:r>
+        <w:rPr>
+          <w:noProof/>
+        </w:rPr>
+        <w:fldChar w:fldCharType="begin"/>
+      </w:r>
+      <w:r>
+        <w:rPr>
+          <w:noProof/>
+        </w:rPr>
+        <w:instrText xml:space="preserve"> SEQ Рисунок \* ARABIC </w:instrText>
+      </w:r>
+      <w:r>
+        <w:rPr>
+          <w:noProof/>
+        </w:rPr>
+        <w:fldChar w:fldCharType="separate"/>
+      </w:r>
+      <w:r>
+        <w:rPr>
+          <w:noProof/>
+        </w:rPr>
+        <w:t>23</w:t>
+      </w:r>
+      <w:r>
+        <w:rPr>
+          <w:noProof/>
+        </w:rPr>
+        <w:fldChar w:fldCharType="end"/>
+      </w:r>
       <w:r>
         <w:t>: Проверка региона адресного пространства</w:t>
       </w:r>
@@ -4722,14 +5189,36 @@
       <w:r>
         <w:t xml:space="preserve">Рисунок </w:t>
       </w:r>
-      <w:fldSimple w:instr=" SEQ Рисунок \* ARABIC ">
-        <w:r>
-          <w:rPr>
-            <w:noProof/>
-          </w:rPr>
-          <w:t>24</w:t>
-        </w:r>
-      </w:fldSimple>
+      <w:r>
+        <w:rPr>
+          <w:noProof/>
+        </w:rPr>
+        <w:fldChar w:fldCharType="begin"/>
+      </w:r>
+      <w:r>
+        <w:rPr>
+          <w:noProof/>
+        </w:rPr>
+        <w:instrText xml:space="preserve"> SEQ Рисунок \* ARABIC </w:instrText>
+      </w:r>
+      <w:r>
+        <w:rPr>
+          <w:noProof/>
+        </w:rPr>
+        <w:fldChar w:fldCharType="separate"/>
+      </w:r>
+      <w:r>
+        <w:rPr>
+          <w:noProof/>
+        </w:rPr>
+        <w:t>24</w:t>
+      </w:r>
+      <w:r>
+        <w:rPr>
+          <w:noProof/>
+        </w:rPr>
+        <w:fldChar w:fldCharType="end"/>
+      </w:r>
       <w:r>
         <w:t>: Возврат физической памяти</w:t>
       </w:r>
@@ -4801,14 +5290,36 @@
       <w:r>
         <w:t xml:space="preserve">Рисунок </w:t>
       </w:r>
-      <w:fldSimple w:instr=" SEQ Рисунок \* ARABIC ">
-        <w:r>
-          <w:rPr>
-            <w:noProof/>
-          </w:rPr>
-          <w:t>25</w:t>
-        </w:r>
-      </w:fldSimple>
+      <w:r>
+        <w:rPr>
+          <w:noProof/>
+        </w:rPr>
+        <w:fldChar w:fldCharType="begin"/>
+      </w:r>
+      <w:r>
+        <w:rPr>
+          <w:noProof/>
+        </w:rPr>
+        <w:instrText xml:space="preserve"> SEQ Рисунок \* ARABIC </w:instrText>
+      </w:r>
+      <w:r>
+        <w:rPr>
+          <w:noProof/>
+        </w:rPr>
+        <w:fldChar w:fldCharType="separate"/>
+      </w:r>
+      <w:r>
+        <w:rPr>
+          <w:noProof/>
+        </w:rPr>
+        <w:t>25</w:t>
+      </w:r>
+      <w:r>
+        <w:rPr>
+          <w:noProof/>
+        </w:rPr>
+        <w:fldChar w:fldCharType="end"/>
+      </w:r>
       <w:r>
         <w:t>: Проверка региона адресного пространства</w:t>
       </w:r>
@@ -4827,7 +5338,7 @@
           <w:numId w:val="0"/>
         </w:numPr>
       </w:pPr>
-      <w:bookmarkStart w:id="11" w:name="_Toc86796450"/>
+      <w:bookmarkStart w:id="10" w:name="_Toc86963514"/>
       <w:r>
         <w:t>2.</w:t>
       </w:r>
@@ -4837,18 +5348,20 @@
       <w:r>
         <w:t>. Исходный код программы</w:t>
       </w:r>
-      <w:bookmarkEnd w:id="11"/>
-    </w:p>
-    <w:p>
-      <w:pPr>
-        <w:pStyle w:val="af0"/>
-        <w:rPr>
-          <w:sz w:val="24"/>
-        </w:rPr>
-      </w:pPr>
-      <w:r>
-        <w:rPr>
-          <w:sz w:val="24"/>
+      <w:bookmarkEnd w:id="10"/>
+    </w:p>
+    <w:p>
+      <w:pPr>
+        <w:pStyle w:val="af0"/>
+        <w:rPr>
+          <w:sz w:val="24"/>
+          <w:lang w:val="en-US"/>
+        </w:rPr>
+      </w:pPr>
+      <w:r>
+        <w:rPr>
+          <w:sz w:val="24"/>
+          <w:lang w:val="en-US"/>
         </w:rPr>
         <w:t>/*</w:t>
       </w:r>
@@ -4858,6 +5371,7 @@
         <w:pStyle w:val="af0"/>
         <w:rPr>
           <w:sz w:val="24"/>
+          <w:lang w:val="en-US"/>
         </w:rPr>
       </w:pPr>
     </w:p>
@@ -66272,32 +66786,34 @@
         <w:pStyle w:val="af0"/>
         <w:rPr>
           <w:sz w:val="24"/>
-        </w:rPr>
-      </w:pPr>
-      <w:r>
-        <w:rPr>
-          <w:sz w:val="24"/>
-          <w:lang w:val="en-US"/>
-        </w:rPr>
-        <w:tab/>
-      </w:r>
-      <w:r>
-        <w:rPr>
-          <w:sz w:val="24"/>
-          <w:lang w:val="en-US"/>
-        </w:rPr>
-        <w:tab/>
-      </w:r>
-      <w:r>
-        <w:rPr>
-          <w:sz w:val="24"/>
-          <w:lang w:val="en-US"/>
-        </w:rPr>
-        <w:tab/>
-      </w:r>
-      <w:r>
-        <w:rPr>
-          <w:sz w:val="24"/>
+          <w:lang w:val="en-US"/>
+        </w:rPr>
+      </w:pPr>
+      <w:r>
+        <w:rPr>
+          <w:sz w:val="24"/>
+          <w:lang w:val="en-US"/>
+        </w:rPr>
+        <w:tab/>
+      </w:r>
+      <w:r>
+        <w:rPr>
+          <w:sz w:val="24"/>
+          <w:lang w:val="en-US"/>
+        </w:rPr>
+        <w:tab/>
+      </w:r>
+      <w:r>
+        <w:rPr>
+          <w:sz w:val="24"/>
+          <w:lang w:val="en-US"/>
+        </w:rPr>
+        <w:tab/>
+      </w:r>
+      <w:r>
+        <w:rPr>
+          <w:sz w:val="24"/>
+          <w:lang w:val="en-US"/>
         </w:rPr>
         <w:t>{</w:t>
       </w:r>
@@ -66307,20 +66823,747 @@
         <w:pStyle w:val="af0"/>
         <w:rPr>
           <w:sz w:val="24"/>
-        </w:rPr>
-      </w:pPr>
-      <w:r>
-        <w:rPr>
-          <w:sz w:val="24"/>
-        </w:rPr>
-        <w:tab/>
-      </w:r>
-      <w:r>
-        <w:rPr>
-          <w:sz w:val="24"/>
-        </w:rPr>
-        <w:tab/>
-      </w:r>
+          <w:lang w:val="en-US"/>
+        </w:rPr>
+      </w:pPr>
+      <w:r>
+        <w:rPr>
+          <w:sz w:val="24"/>
+          <w:lang w:val="en-US"/>
+        </w:rPr>
+        <w:tab/>
+      </w:r>
+      <w:r>
+        <w:rPr>
+          <w:sz w:val="24"/>
+          <w:lang w:val="en-US"/>
+        </w:rPr>
+        <w:tab/>
+      </w:r>
+      <w:r>
+        <w:rPr>
+          <w:sz w:val="24"/>
+          <w:lang w:val="en-US"/>
+        </w:rPr>
+        <w:tab/>
+      </w:r>
+      <w:r>
+        <w:rPr>
+          <w:sz w:val="24"/>
+          <w:lang w:val="en-US"/>
+        </w:rPr>
+        <w:tab/>
+        <w:t xml:space="preserve">cout &lt;&lt; "Try </w:t>
+      </w:r>
+      <w:proofErr w:type="gramStart"/>
+      <w:r>
+        <w:rPr>
+          <w:sz w:val="24"/>
+          <w:lang w:val="en-US"/>
+        </w:rPr>
+        <w:t>again!\</w:t>
+      </w:r>
+      <w:proofErr w:type="gramEnd"/>
+      <w:r>
+        <w:rPr>
+          <w:sz w:val="24"/>
+          <w:lang w:val="en-US"/>
+        </w:rPr>
+        <w:t>n";</w:t>
+      </w:r>
+    </w:p>
+    <w:p>
+      <w:pPr>
+        <w:pStyle w:val="af0"/>
+        <w:rPr>
+          <w:sz w:val="24"/>
+          <w:lang w:val="en-US"/>
+        </w:rPr>
+      </w:pPr>
+      <w:r>
+        <w:rPr>
+          <w:sz w:val="24"/>
+          <w:lang w:val="en-US"/>
+        </w:rPr>
+        <w:tab/>
+      </w:r>
+      <w:r>
+        <w:rPr>
+          <w:sz w:val="24"/>
+          <w:lang w:val="en-US"/>
+        </w:rPr>
+        <w:tab/>
+      </w:r>
+      <w:r>
+        <w:rPr>
+          <w:sz w:val="24"/>
+          <w:lang w:val="en-US"/>
+        </w:rPr>
+        <w:tab/>
+        <w:t>}</w:t>
+      </w:r>
+    </w:p>
+    <w:p>
+      <w:pPr>
+        <w:pStyle w:val="af0"/>
+        <w:rPr>
+          <w:sz w:val="24"/>
+          <w:lang w:val="en-US"/>
+        </w:rPr>
+      </w:pPr>
+      <w:r>
+        <w:rPr>
+          <w:sz w:val="24"/>
+          <w:lang w:val="en-US"/>
+        </w:rPr>
+        <w:tab/>
+      </w:r>
+      <w:r>
+        <w:rPr>
+          <w:sz w:val="24"/>
+          <w:lang w:val="en-US"/>
+        </w:rPr>
+        <w:tab/>
+        <w:t>}</w:t>
+      </w:r>
+    </w:p>
+    <w:p>
+      <w:pPr>
+        <w:pStyle w:val="af0"/>
+        <w:rPr>
+          <w:sz w:val="24"/>
+          <w:lang w:val="en-US"/>
+        </w:rPr>
+      </w:pPr>
+    </w:p>
+    <w:p>
+      <w:pPr>
+        <w:pStyle w:val="af0"/>
+        <w:rPr>
+          <w:sz w:val="24"/>
+          <w:lang w:val="en-US"/>
+        </w:rPr>
+      </w:pPr>
+      <w:r>
+        <w:rPr>
+          <w:sz w:val="24"/>
+          <w:lang w:val="en-US"/>
+        </w:rPr>
+        <w:tab/>
+      </w:r>
+      <w:r>
+        <w:rPr>
+          <w:sz w:val="24"/>
+          <w:lang w:val="en-US"/>
+        </w:rPr>
+        <w:tab/>
+      </w:r>
+      <w:r>
+        <w:rPr>
+          <w:sz w:val="24"/>
+          <w:lang w:val="en-US"/>
+        </w:rPr>
+        <w:t>// making function</w:t>
+      </w:r>
+    </w:p>
+    <w:p>
+      <w:pPr>
+        <w:pStyle w:val="af0"/>
+        <w:rPr>
+          <w:sz w:val="24"/>
+          <w:lang w:val="en-US"/>
+        </w:rPr>
+      </w:pPr>
+      <w:r>
+        <w:rPr>
+          <w:sz w:val="24"/>
+          <w:lang w:val="en-US"/>
+        </w:rPr>
+        <w:tab/>
+      </w:r>
+      <w:r>
+        <w:rPr>
+          <w:sz w:val="24"/>
+          <w:lang w:val="en-US"/>
+        </w:rPr>
+        <w:tab/>
+        <w:t>if ((localFree &amp; MEM_RELEASE</w:t>
+      </w:r>
+      <w:proofErr w:type="gramStart"/>
+      <w:r>
+        <w:rPr>
+          <w:sz w:val="24"/>
+          <w:lang w:val="en-US"/>
+        </w:rPr>
+        <w:t>) !</w:t>
+      </w:r>
+      <w:proofErr w:type="gramEnd"/>
+      <w:r>
+        <w:rPr>
+          <w:sz w:val="24"/>
+          <w:lang w:val="en-US"/>
+        </w:rPr>
+        <w:t xml:space="preserve">= </w:t>
+      </w:r>
+      <w:r>
+        <w:rPr>
+          <w:sz w:val="24"/>
+          <w:lang w:val="en-US"/>
+        </w:rPr>
+        <w:t xml:space="preserve">0) // BUG DETECTED: ((&lt;&gt; &amp; &lt;&gt;) != </w:t>
+      </w:r>
+      <w:r>
+        <w:rPr>
+          <w:sz w:val="24"/>
+          <w:lang w:val="en-US"/>
+        </w:rPr>
+        <w:t>&lt;&gt;) works, but (&lt;&gt; &amp; &lt;&gt; != &lt;&gt;) DOESN'T</w:t>
+      </w:r>
+    </w:p>
+    <w:p>
+      <w:pPr>
+        <w:pStyle w:val="af0"/>
+        <w:rPr>
+          <w:sz w:val="24"/>
+          <w:lang w:val="en-US"/>
+        </w:rPr>
+      </w:pPr>
+      <w:r>
+        <w:rPr>
+          <w:sz w:val="24"/>
+          <w:lang w:val="en-US"/>
+        </w:rPr>
+        <w:tab/>
+      </w:r>
+      <w:r>
+        <w:rPr>
+          <w:sz w:val="24"/>
+          <w:lang w:val="en-US"/>
+        </w:rPr>
+        <w:tab/>
+      </w:r>
+      <w:r>
+        <w:rPr>
+          <w:sz w:val="24"/>
+          <w:lang w:val="en-US"/>
+        </w:rPr>
+        <w:t>{</w:t>
+      </w:r>
+    </w:p>
+    <w:p>
+      <w:pPr>
+        <w:pStyle w:val="af0"/>
+        <w:rPr>
+          <w:sz w:val="24"/>
+          <w:lang w:val="en-US"/>
+        </w:rPr>
+      </w:pPr>
+      <w:r>
+        <w:rPr>
+          <w:sz w:val="24"/>
+          <w:lang w:val="en-US"/>
+        </w:rPr>
+        <w:tab/>
+      </w:r>
+      <w:r>
+        <w:rPr>
+          <w:sz w:val="24"/>
+          <w:lang w:val="en-US"/>
+        </w:rPr>
+        <w:tab/>
+      </w:r>
+      <w:r>
+        <w:rPr>
+          <w:sz w:val="24"/>
+          <w:lang w:val="en-US"/>
+        </w:rPr>
+        <w:tab/>
+        <w:t>localdwSize = 0;</w:t>
+      </w:r>
+    </w:p>
+    <w:p>
+      <w:pPr>
+        <w:pStyle w:val="af0"/>
+        <w:rPr>
+          <w:sz w:val="24"/>
+          <w:lang w:val="en-US"/>
+        </w:rPr>
+      </w:pPr>
+      <w:r>
+        <w:rPr>
+          <w:sz w:val="24"/>
+          <w:lang w:val="en-US"/>
+        </w:rPr>
+        <w:tab/>
+      </w:r>
+      <w:r>
+        <w:rPr>
+          <w:sz w:val="24"/>
+          <w:lang w:val="en-US"/>
+        </w:rPr>
+        <w:tab/>
+        <w:t>}</w:t>
+      </w:r>
+    </w:p>
+    <w:p>
+      <w:pPr>
+        <w:pStyle w:val="af0"/>
+        <w:rPr>
+          <w:sz w:val="24"/>
+          <w:lang w:val="en-US"/>
+        </w:rPr>
+      </w:pPr>
+    </w:p>
+    <w:p>
+      <w:pPr>
+        <w:pStyle w:val="af0"/>
+        <w:rPr>
+          <w:sz w:val="24"/>
+          <w:lang w:val="en-US"/>
+        </w:rPr>
+      </w:pPr>
+      <w:r>
+        <w:rPr>
+          <w:sz w:val="24"/>
+          <w:lang w:val="en-US"/>
+        </w:rPr>
+        <w:tab/>
+      </w:r>
+      <w:r>
+        <w:rPr>
+          <w:sz w:val="24"/>
+          <w:lang w:val="en-US"/>
+        </w:rPr>
+        <w:tab/>
+        <w:t xml:space="preserve">vf = </w:t>
+      </w:r>
+      <w:proofErr w:type="gramStart"/>
+      <w:r>
+        <w:rPr>
+          <w:sz w:val="24"/>
+          <w:lang w:val="en-US"/>
+        </w:rPr>
+        <w:t>VirtualFree(</w:t>
+      </w:r>
+      <w:proofErr w:type="gramEnd"/>
+      <w:r>
+        <w:rPr>
+          <w:sz w:val="24"/>
+          <w:lang w:val="en-US"/>
+        </w:rPr>
+        <w:t>locallpAddress, localdwSize, localFree);</w:t>
+      </w:r>
+    </w:p>
+    <w:p>
+      <w:pPr>
+        <w:pStyle w:val="af0"/>
+        <w:rPr>
+          <w:sz w:val="24"/>
+          <w:lang w:val="en-US"/>
+        </w:rPr>
+      </w:pPr>
+    </w:p>
+    <w:p>
+      <w:pPr>
+        <w:pStyle w:val="af0"/>
+        <w:rPr>
+          <w:sz w:val="24"/>
+          <w:lang w:val="en-US"/>
+        </w:rPr>
+      </w:pPr>
+      <w:r>
+        <w:rPr>
+          <w:sz w:val="24"/>
+          <w:lang w:val="en-US"/>
+        </w:rPr>
+        <w:tab/>
+      </w:r>
+      <w:r>
+        <w:rPr>
+          <w:sz w:val="24"/>
+          <w:lang w:val="en-US"/>
+        </w:rPr>
+        <w:tab/>
+      </w:r>
+      <w:r>
+        <w:rPr>
+          <w:sz w:val="24"/>
+          <w:lang w:val="en-US"/>
+        </w:rPr>
+        <w:t>// the result checking</w:t>
+      </w:r>
+    </w:p>
+    <w:p>
+      <w:pPr>
+        <w:pStyle w:val="af0"/>
+        <w:rPr>
+          <w:sz w:val="24"/>
+          <w:lang w:val="en-US"/>
+        </w:rPr>
+      </w:pPr>
+      <w:r>
+        <w:rPr>
+          <w:sz w:val="24"/>
+          <w:lang w:val="en-US"/>
+        </w:rPr>
+        <w:tab/>
+      </w:r>
+      <w:r>
+        <w:rPr>
+          <w:sz w:val="24"/>
+          <w:lang w:val="en-US"/>
+        </w:rPr>
+        <w:tab/>
+      </w:r>
+      <w:r>
+        <w:rPr>
+          <w:sz w:val="24"/>
+          <w:lang w:val="en-US"/>
+        </w:rPr>
+        <w:t>if (vf == true)</w:t>
+      </w:r>
+    </w:p>
+    <w:p>
+      <w:pPr>
+        <w:pStyle w:val="af0"/>
+        <w:rPr>
+          <w:sz w:val="24"/>
+          <w:lang w:val="en-US"/>
+        </w:rPr>
+      </w:pPr>
+      <w:r>
+        <w:rPr>
+          <w:sz w:val="24"/>
+          <w:lang w:val="en-US"/>
+        </w:rPr>
+        <w:tab/>
+      </w:r>
+      <w:r>
+        <w:rPr>
+          <w:sz w:val="24"/>
+          <w:lang w:val="en-US"/>
+        </w:rPr>
+        <w:tab/>
+        <w:t>{</w:t>
+      </w:r>
+    </w:p>
+    <w:p>
+      <w:pPr>
+        <w:pStyle w:val="af0"/>
+        <w:rPr>
+          <w:sz w:val="24"/>
+          <w:lang w:val="en-US"/>
+        </w:rPr>
+      </w:pPr>
+      <w:r>
+        <w:rPr>
+          <w:sz w:val="24"/>
+          <w:lang w:val="en-US"/>
+        </w:rPr>
+        <w:tab/>
+      </w:r>
+      <w:r>
+        <w:rPr>
+          <w:sz w:val="24"/>
+          <w:lang w:val="en-US"/>
+        </w:rPr>
+        <w:tab/>
+      </w:r>
+      <w:r>
+        <w:rPr>
+          <w:sz w:val="24"/>
+          <w:lang w:val="en-US"/>
+        </w:rPr>
+        <w:tab/>
+        <w:t>cout &lt;&lt; "The page in " &lt;&lt; locallpAddress &lt;&lt; " address with size " &lt;&lt; localdwSize</w:t>
+      </w:r>
+    </w:p>
+    <w:p>
+      <w:pPr>
+        <w:pStyle w:val="af0"/>
+        <w:rPr>
+          <w:sz w:val="24"/>
+          <w:lang w:val="en-US"/>
+        </w:rPr>
+      </w:pPr>
+      <w:r>
+        <w:rPr>
+          <w:sz w:val="24"/>
+          <w:lang w:val="en-US"/>
+        </w:rPr>
+        <w:tab/>
+      </w:r>
+      <w:r>
+        <w:rPr>
+          <w:sz w:val="24"/>
+          <w:lang w:val="en-US"/>
+        </w:rPr>
+        <w:tab/>
+      </w:r>
+      <w:r>
+        <w:rPr>
+          <w:sz w:val="24"/>
+          <w:lang w:val="en-US"/>
+        </w:rPr>
+        <w:tab/>
+        <w:t>&lt;&lt; " bytes\nHAS BEEN successfully freed with free type 0x" &lt;&lt; hex &lt;&lt; localFree &lt;&lt; dec &lt;&lt; "\n";</w:t>
+      </w:r>
+    </w:p>
+    <w:p>
+      <w:pPr>
+        <w:pStyle w:val="af0"/>
+        <w:rPr>
+          <w:sz w:val="24"/>
+          <w:lang w:val="en-US"/>
+        </w:rPr>
+      </w:pPr>
+      <w:r>
+        <w:rPr>
+          <w:sz w:val="24"/>
+          <w:lang w:val="en-US"/>
+        </w:rPr>
+        <w:tab/>
+      </w:r>
+      <w:r>
+        <w:rPr>
+          <w:sz w:val="24"/>
+          <w:lang w:val="en-US"/>
+        </w:rPr>
+        <w:tab/>
+      </w:r>
+      <w:r>
+        <w:rPr>
+          <w:sz w:val="24"/>
+          <w:lang w:val="en-US"/>
+        </w:rPr>
+        <w:tab/>
+        <w:t>listOfAllocations.erase(listOfAllocations.begin() + localChoose - 1); // erasing vector</w:t>
+      </w:r>
+    </w:p>
+    <w:p>
+      <w:pPr>
+        <w:pStyle w:val="af0"/>
+        <w:rPr>
+          <w:sz w:val="24"/>
+          <w:lang w:val="en-US"/>
+        </w:rPr>
+      </w:pPr>
+      <w:r>
+        <w:rPr>
+          <w:sz w:val="24"/>
+          <w:lang w:val="en-US"/>
+        </w:rPr>
+        <w:tab/>
+      </w:r>
+      <w:r>
+        <w:rPr>
+          <w:sz w:val="24"/>
+          <w:lang w:val="en-US"/>
+        </w:rPr>
+        <w:tab/>
+        <w:t>}</w:t>
+      </w:r>
+    </w:p>
+    <w:p>
+      <w:pPr>
+        <w:pStyle w:val="af0"/>
+        <w:rPr>
+          <w:sz w:val="24"/>
+          <w:lang w:val="en-US"/>
+        </w:rPr>
+      </w:pPr>
+      <w:r>
+        <w:rPr>
+          <w:sz w:val="24"/>
+          <w:lang w:val="en-US"/>
+        </w:rPr>
+        <w:tab/>
+      </w:r>
+      <w:r>
+        <w:rPr>
+          <w:sz w:val="24"/>
+          <w:lang w:val="en-US"/>
+        </w:rPr>
+        <w:tab/>
+        <w:t>else</w:t>
+      </w:r>
+    </w:p>
+    <w:p>
+      <w:pPr>
+        <w:pStyle w:val="af0"/>
+        <w:rPr>
+          <w:sz w:val="24"/>
+          <w:lang w:val="en-US"/>
+        </w:rPr>
+      </w:pPr>
+      <w:r>
+        <w:rPr>
+          <w:sz w:val="24"/>
+          <w:lang w:val="en-US"/>
+        </w:rPr>
+        <w:tab/>
+      </w:r>
+      <w:r>
+        <w:rPr>
+          <w:sz w:val="24"/>
+          <w:lang w:val="en-US"/>
+        </w:rPr>
+        <w:tab/>
+        <w:t>{</w:t>
+      </w:r>
+    </w:p>
+    <w:p>
+      <w:pPr>
+        <w:pStyle w:val="af0"/>
+        <w:rPr>
+          <w:sz w:val="24"/>
+          <w:lang w:val="en-US"/>
+        </w:rPr>
+      </w:pPr>
+      <w:r>
+        <w:rPr>
+          <w:sz w:val="24"/>
+          <w:lang w:val="en-US"/>
+        </w:rPr>
+        <w:tab/>
+      </w:r>
+      <w:r>
+        <w:rPr>
+          <w:sz w:val="24"/>
+          <w:lang w:val="en-US"/>
+        </w:rPr>
+        <w:tab/>
+      </w:r>
+      <w:r>
+        <w:rPr>
+          <w:sz w:val="24"/>
+          <w:lang w:val="en-US"/>
+        </w:rPr>
+        <w:tab/>
+        <w:t>cout &lt;&lt; "SORRY! The page in " &lt;&lt; locallpAddress &lt;&lt; " address with size " &lt;&lt; localdwSize</w:t>
+      </w:r>
+    </w:p>
+    <w:p>
+      <w:pPr>
+        <w:pStyle w:val="af0"/>
+        <w:rPr>
+          <w:sz w:val="24"/>
+          <w:lang w:val="en-US"/>
+        </w:rPr>
+      </w:pPr>
+      <w:r>
+        <w:rPr>
+          <w:sz w:val="24"/>
+          <w:lang w:val="en-US"/>
+        </w:rPr>
+        <w:tab/>
+      </w:r>
+      <w:r>
+        <w:rPr>
+          <w:sz w:val="24"/>
+          <w:lang w:val="en-US"/>
+        </w:rPr>
+        <w:tab/>
+      </w:r>
+      <w:r>
+        <w:rPr>
+          <w:sz w:val="24"/>
+          <w:lang w:val="en-US"/>
+        </w:rPr>
+        <w:tab/>
+        <w:t>&lt;&lt; " bytes\nHASN'T BEEN successfully freed with free type 0x" &lt;&lt; hex &lt;&lt; localFree &lt;&lt; dec</w:t>
+      </w:r>
+    </w:p>
+    <w:p>
+      <w:pPr>
+        <w:pStyle w:val="af0"/>
+        <w:rPr>
+          <w:sz w:val="24"/>
+          <w:lang w:val="en-US"/>
+        </w:rPr>
+      </w:pPr>
+      <w:r>
+        <w:rPr>
+          <w:sz w:val="24"/>
+          <w:lang w:val="en-US"/>
+        </w:rPr>
+        <w:tab/>
+      </w:r>
+      <w:r>
+        <w:rPr>
+          <w:sz w:val="24"/>
+          <w:lang w:val="en-US"/>
+        </w:rPr>
+        <w:tab/>
+      </w:r>
+      <w:r>
+        <w:rPr>
+          <w:sz w:val="24"/>
+          <w:lang w:val="en-US"/>
+        </w:rPr>
+        <w:tab/>
+        <w:t xml:space="preserve">&lt;&lt; "\n" &lt;&lt; "The last error code is " &lt;&lt; </w:t>
+      </w:r>
+      <w:proofErr w:type="gramStart"/>
+      <w:r>
+        <w:rPr>
+          <w:sz w:val="24"/>
+          <w:lang w:val="en-US"/>
+        </w:rPr>
+        <w:t>GetLastError(</w:t>
+      </w:r>
+      <w:proofErr w:type="gramEnd"/>
+      <w:r>
+        <w:rPr>
+          <w:sz w:val="24"/>
+          <w:lang w:val="en-US"/>
+        </w:rPr>
+        <w:t>) &lt;&lt; "\n";</w:t>
+      </w:r>
+    </w:p>
+    <w:p>
+      <w:pPr>
+        <w:pStyle w:val="af0"/>
+        <w:rPr>
+          <w:sz w:val="24"/>
+        </w:rPr>
+      </w:pPr>
+      <w:r>
+        <w:rPr>
+          <w:sz w:val="24"/>
+          <w:lang w:val="en-US"/>
+        </w:rPr>
+        <w:tab/>
+      </w:r>
+      <w:r>
+        <w:rPr>
+          <w:sz w:val="24"/>
+          <w:lang w:val="en-US"/>
+        </w:rPr>
+        <w:tab/>
+      </w:r>
+      <w:r>
+        <w:rPr>
+          <w:sz w:val="24"/>
+        </w:rPr>
+        <w:t>}</w:t>
+      </w:r>
+    </w:p>
+    <w:p>
+      <w:pPr>
+        <w:pStyle w:val="af0"/>
+        <w:rPr>
+          <w:sz w:val="24"/>
+        </w:rPr>
+      </w:pPr>
+    </w:p>
+    <w:p>
+      <w:pPr>
+        <w:pStyle w:val="af0"/>
+        <w:rPr>
+          <w:sz w:val="24"/>
+        </w:rPr>
+      </w:pPr>
       <w:r>
         <w:rPr>
           <w:sz w:val="24"/>
@@ -66346,28 +67589,16 @@
         <w:rPr>
           <w:sz w:val="24"/>
         </w:rPr>
-        <w:t>Try again!\n";</w:t>
-      </w:r>
-    </w:p>
-    <w:p>
-      <w:pPr>
-        <w:pStyle w:val="af0"/>
-        <w:rPr>
-          <w:sz w:val="24"/>
-        </w:rPr>
-      </w:pPr>
-      <w:r>
-        <w:rPr>
-          <w:sz w:val="24"/>
-        </w:rPr>
-        <w:tab/>
-      </w:r>
-      <w:r>
-        <w:rPr>
-          <w:sz w:val="24"/>
-        </w:rPr>
-        <w:tab/>
-      </w:r>
+        <w:t>\n";</w:t>
+      </w:r>
+    </w:p>
+    <w:p>
+      <w:pPr>
+        <w:pStyle w:val="af0"/>
+        <w:rPr>
+          <w:sz w:val="24"/>
+        </w:rPr>
+      </w:pPr>
       <w:r>
         <w:rPr>
           <w:sz w:val="24"/>
@@ -66388,7 +67619,52 @@
           <w:sz w:val="24"/>
         </w:rPr>
         <w:tab/>
-      </w:r>
+        <w:t>else</w:t>
+      </w:r>
+    </w:p>
+    <w:p>
+      <w:pPr>
+        <w:pStyle w:val="af0"/>
+        <w:rPr>
+          <w:sz w:val="24"/>
+        </w:rPr>
+      </w:pPr>
+      <w:r>
+        <w:rPr>
+          <w:sz w:val="24"/>
+        </w:rPr>
+        <w:tab/>
+        <w:t>{</w:t>
+      </w:r>
+    </w:p>
+    <w:p>
+      <w:pPr>
+        <w:pStyle w:val="af0"/>
+        <w:rPr>
+          <w:sz w:val="24"/>
+        </w:rPr>
+      </w:pPr>
+      <w:r>
+        <w:rPr>
+          <w:sz w:val="24"/>
+        </w:rPr>
+        <w:tab/>
+      </w:r>
+      <w:r>
+        <w:rPr>
+          <w:sz w:val="24"/>
+        </w:rPr>
+        <w:tab/>
+        <w:t>LocalListOfAllocations ();</w:t>
+      </w:r>
+    </w:p>
+    <w:p>
+      <w:pPr>
+        <w:pStyle w:val="af0"/>
+        <w:rPr>
+          <w:sz w:val="24"/>
+        </w:rPr>
+      </w:pPr>
       <w:r>
         <w:rPr>
           <w:sz w:val="24"/>
@@ -66404,748 +67680,16 @@
           <w:sz w:val="24"/>
         </w:rPr>
       </w:pPr>
-    </w:p>
-    <w:p>
-      <w:pPr>
-        <w:pStyle w:val="af0"/>
-        <w:rPr>
-          <w:sz w:val="24"/>
-          <w:lang w:val="en-US"/>
-        </w:rPr>
-      </w:pPr>
-      <w:r>
-        <w:rPr>
-          <w:sz w:val="24"/>
-        </w:rPr>
-        <w:tab/>
-      </w:r>
-      <w:r>
-        <w:rPr>
-          <w:sz w:val="24"/>
-        </w:rPr>
-        <w:tab/>
-      </w:r>
-      <w:r>
-        <w:rPr>
-          <w:sz w:val="24"/>
-          <w:lang w:val="en-US"/>
-        </w:rPr>
-        <w:t>// making function</w:t>
-      </w:r>
-    </w:p>
-    <w:p>
-      <w:pPr>
-        <w:pStyle w:val="af0"/>
-        <w:rPr>
-          <w:sz w:val="24"/>
-        </w:rPr>
-      </w:pPr>
-      <w:r>
-        <w:rPr>
-          <w:sz w:val="24"/>
-          <w:lang w:val="en-US"/>
-        </w:rPr>
-        <w:tab/>
-      </w:r>
-      <w:r>
-        <w:rPr>
-          <w:sz w:val="24"/>
-          <w:lang w:val="en-US"/>
-        </w:rPr>
-        <w:tab/>
-        <w:t>if ((localFree &amp; MEM_RELEASE</w:t>
-      </w:r>
-      <w:proofErr w:type="gramStart"/>
-      <w:r>
-        <w:rPr>
-          <w:sz w:val="24"/>
-          <w:lang w:val="en-US"/>
-        </w:rPr>
-        <w:t>) !</w:t>
-      </w:r>
-      <w:proofErr w:type="gramEnd"/>
-      <w:r>
-        <w:rPr>
-          <w:sz w:val="24"/>
-          <w:lang w:val="en-US"/>
-        </w:rPr>
-        <w:t xml:space="preserve">= </w:t>
-      </w:r>
-      <w:r>
-        <w:rPr>
-          <w:sz w:val="24"/>
-        </w:rPr>
-        <w:t>0) // BUG DETECTED: ((&lt;&gt; &amp; &lt;&gt;) != &lt;&gt;) works, but (&lt;&gt; &amp; &lt;&gt; != &lt;&gt;) DOESN'T</w:t>
-      </w:r>
-    </w:p>
-    <w:p>
-      <w:pPr>
-        <w:pStyle w:val="af0"/>
-        <w:rPr>
-          <w:sz w:val="24"/>
-          <w:lang w:val="en-US"/>
-        </w:rPr>
-      </w:pPr>
-      <w:r>
-        <w:rPr>
-          <w:sz w:val="24"/>
-        </w:rPr>
-        <w:tab/>
-      </w:r>
-      <w:r>
-        <w:rPr>
-          <w:sz w:val="24"/>
-        </w:rPr>
-        <w:tab/>
-      </w:r>
-      <w:r>
-        <w:rPr>
-          <w:sz w:val="24"/>
-          <w:lang w:val="en-US"/>
-        </w:rPr>
-        <w:t>{</w:t>
-      </w:r>
-    </w:p>
-    <w:p>
-      <w:pPr>
-        <w:pStyle w:val="af0"/>
-        <w:rPr>
-          <w:sz w:val="24"/>
-          <w:lang w:val="en-US"/>
-        </w:rPr>
-      </w:pPr>
-      <w:r>
-        <w:rPr>
-          <w:sz w:val="24"/>
-          <w:lang w:val="en-US"/>
-        </w:rPr>
-        <w:tab/>
-      </w:r>
-      <w:r>
-        <w:rPr>
-          <w:sz w:val="24"/>
-          <w:lang w:val="en-US"/>
-        </w:rPr>
-        <w:tab/>
-      </w:r>
-      <w:r>
-        <w:rPr>
-          <w:sz w:val="24"/>
-          <w:lang w:val="en-US"/>
-        </w:rPr>
-        <w:tab/>
-        <w:t>localdwSize = 0;</w:t>
-      </w:r>
-    </w:p>
-    <w:p>
-      <w:pPr>
-        <w:pStyle w:val="af0"/>
-        <w:rPr>
-          <w:sz w:val="24"/>
-          <w:lang w:val="en-US"/>
-        </w:rPr>
-      </w:pPr>
-      <w:r>
-        <w:rPr>
-          <w:sz w:val="24"/>
-          <w:lang w:val="en-US"/>
-        </w:rPr>
-        <w:tab/>
-      </w:r>
-      <w:r>
-        <w:rPr>
-          <w:sz w:val="24"/>
-          <w:lang w:val="en-US"/>
-        </w:rPr>
-        <w:tab/>
+      <w:r>
+        <w:rPr>
+          <w:sz w:val="24"/>
+        </w:rPr>
         <w:t>}</w:t>
       </w:r>
     </w:p>
     <w:p>
       <w:pPr>
         <w:pStyle w:val="af0"/>
-        <w:rPr>
-          <w:sz w:val="24"/>
-          <w:lang w:val="en-US"/>
-        </w:rPr>
-      </w:pPr>
-    </w:p>
-    <w:p>
-      <w:pPr>
-        <w:pStyle w:val="af0"/>
-        <w:rPr>
-          <w:sz w:val="24"/>
-          <w:lang w:val="en-US"/>
-        </w:rPr>
-      </w:pPr>
-      <w:r>
-        <w:rPr>
-          <w:sz w:val="24"/>
-          <w:lang w:val="en-US"/>
-        </w:rPr>
-        <w:tab/>
-      </w:r>
-      <w:r>
-        <w:rPr>
-          <w:sz w:val="24"/>
-          <w:lang w:val="en-US"/>
-        </w:rPr>
-        <w:tab/>
-        <w:t xml:space="preserve">vf = </w:t>
-      </w:r>
-      <w:proofErr w:type="gramStart"/>
-      <w:r>
-        <w:rPr>
-          <w:sz w:val="24"/>
-          <w:lang w:val="en-US"/>
-        </w:rPr>
-        <w:t>VirtualFree(</w:t>
-      </w:r>
-      <w:proofErr w:type="gramEnd"/>
-      <w:r>
-        <w:rPr>
-          <w:sz w:val="24"/>
-          <w:lang w:val="en-US"/>
-        </w:rPr>
-        <w:t>locallpAddress, localdwSize, localFree);</w:t>
-      </w:r>
-    </w:p>
-    <w:p>
-      <w:pPr>
-        <w:pStyle w:val="af0"/>
-        <w:rPr>
-          <w:sz w:val="24"/>
-          <w:lang w:val="en-US"/>
-        </w:rPr>
-      </w:pPr>
-    </w:p>
-    <w:p>
-      <w:pPr>
-        <w:pStyle w:val="af0"/>
-        <w:rPr>
-          <w:sz w:val="24"/>
-        </w:rPr>
-      </w:pPr>
-      <w:r>
-        <w:rPr>
-          <w:sz w:val="24"/>
-          <w:lang w:val="en-US"/>
-        </w:rPr>
-        <w:tab/>
-      </w:r>
-      <w:r>
-        <w:rPr>
-          <w:sz w:val="24"/>
-          <w:lang w:val="en-US"/>
-        </w:rPr>
-        <w:tab/>
-      </w:r>
-      <w:r>
-        <w:rPr>
-          <w:sz w:val="24"/>
-        </w:rPr>
-        <w:t>// the result checking</w:t>
-      </w:r>
-    </w:p>
-    <w:p>
-      <w:pPr>
-        <w:pStyle w:val="af0"/>
-        <w:rPr>
-          <w:sz w:val="24"/>
-          <w:lang w:val="en-US"/>
-        </w:rPr>
-      </w:pPr>
-      <w:r>
-        <w:rPr>
-          <w:sz w:val="24"/>
-        </w:rPr>
-        <w:tab/>
-      </w:r>
-      <w:r>
-        <w:rPr>
-          <w:sz w:val="24"/>
-        </w:rPr>
-        <w:tab/>
-      </w:r>
-      <w:r>
-        <w:rPr>
-          <w:sz w:val="24"/>
-          <w:lang w:val="en-US"/>
-        </w:rPr>
-        <w:t>if (vf == true)</w:t>
-      </w:r>
-    </w:p>
-    <w:p>
-      <w:pPr>
-        <w:pStyle w:val="af0"/>
-        <w:rPr>
-          <w:sz w:val="24"/>
-          <w:lang w:val="en-US"/>
-        </w:rPr>
-      </w:pPr>
-      <w:r>
-        <w:rPr>
-          <w:sz w:val="24"/>
-          <w:lang w:val="en-US"/>
-        </w:rPr>
-        <w:tab/>
-      </w:r>
-      <w:r>
-        <w:rPr>
-          <w:sz w:val="24"/>
-          <w:lang w:val="en-US"/>
-        </w:rPr>
-        <w:tab/>
-        <w:t>{</w:t>
-      </w:r>
-    </w:p>
-    <w:p>
-      <w:pPr>
-        <w:pStyle w:val="af0"/>
-        <w:rPr>
-          <w:sz w:val="24"/>
-          <w:lang w:val="en-US"/>
-        </w:rPr>
-      </w:pPr>
-      <w:r>
-        <w:rPr>
-          <w:sz w:val="24"/>
-          <w:lang w:val="en-US"/>
-        </w:rPr>
-        <w:tab/>
-      </w:r>
-      <w:r>
-        <w:rPr>
-          <w:sz w:val="24"/>
-          <w:lang w:val="en-US"/>
-        </w:rPr>
-        <w:tab/>
-      </w:r>
-      <w:r>
-        <w:rPr>
-          <w:sz w:val="24"/>
-          <w:lang w:val="en-US"/>
-        </w:rPr>
-        <w:tab/>
-        <w:t>cout &lt;&lt; "The page in " &lt;&lt; locallpAddress &lt;&lt; " address with size " &lt;&lt; localdwSize</w:t>
-      </w:r>
-    </w:p>
-    <w:p>
-      <w:pPr>
-        <w:pStyle w:val="af0"/>
-        <w:rPr>
-          <w:sz w:val="24"/>
-          <w:lang w:val="en-US"/>
-        </w:rPr>
-      </w:pPr>
-      <w:r>
-        <w:rPr>
-          <w:sz w:val="24"/>
-          <w:lang w:val="en-US"/>
-        </w:rPr>
-        <w:tab/>
-      </w:r>
-      <w:r>
-        <w:rPr>
-          <w:sz w:val="24"/>
-          <w:lang w:val="en-US"/>
-        </w:rPr>
-        <w:tab/>
-      </w:r>
-      <w:r>
-        <w:rPr>
-          <w:sz w:val="24"/>
-          <w:lang w:val="en-US"/>
-        </w:rPr>
-        <w:tab/>
-        <w:t>&lt;&lt; " bytes\nHAS BEEN successfully freed with free type 0x" &lt;&lt; hex &lt;&lt; localFree &lt;&lt; dec &lt;&lt; "\n";</w:t>
-      </w:r>
-    </w:p>
-    <w:p>
-      <w:pPr>
-        <w:pStyle w:val="af0"/>
-        <w:rPr>
-          <w:sz w:val="24"/>
-          <w:lang w:val="en-US"/>
-        </w:rPr>
-      </w:pPr>
-      <w:r>
-        <w:rPr>
-          <w:sz w:val="24"/>
-          <w:lang w:val="en-US"/>
-        </w:rPr>
-        <w:tab/>
-      </w:r>
-      <w:r>
-        <w:rPr>
-          <w:sz w:val="24"/>
-          <w:lang w:val="en-US"/>
-        </w:rPr>
-        <w:tab/>
-      </w:r>
-      <w:r>
-        <w:rPr>
-          <w:sz w:val="24"/>
-          <w:lang w:val="en-US"/>
-        </w:rPr>
-        <w:tab/>
-        <w:t>listOfAllocations.erase(listOfAllocations.begin() + localChoose - 1); // erasing vector</w:t>
-      </w:r>
-    </w:p>
-    <w:p>
-      <w:pPr>
-        <w:pStyle w:val="af0"/>
-        <w:rPr>
-          <w:sz w:val="24"/>
-          <w:lang w:val="en-US"/>
-        </w:rPr>
-      </w:pPr>
-      <w:r>
-        <w:rPr>
-          <w:sz w:val="24"/>
-          <w:lang w:val="en-US"/>
-        </w:rPr>
-        <w:tab/>
-      </w:r>
-      <w:r>
-        <w:rPr>
-          <w:sz w:val="24"/>
-          <w:lang w:val="en-US"/>
-        </w:rPr>
-        <w:tab/>
-        <w:t>}</w:t>
-      </w:r>
-    </w:p>
-    <w:p>
-      <w:pPr>
-        <w:pStyle w:val="af0"/>
-        <w:rPr>
-          <w:sz w:val="24"/>
-          <w:lang w:val="en-US"/>
-        </w:rPr>
-      </w:pPr>
-      <w:r>
-        <w:rPr>
-          <w:sz w:val="24"/>
-          <w:lang w:val="en-US"/>
-        </w:rPr>
-        <w:tab/>
-      </w:r>
-      <w:r>
-        <w:rPr>
-          <w:sz w:val="24"/>
-          <w:lang w:val="en-US"/>
-        </w:rPr>
-        <w:tab/>
-        <w:t>else</w:t>
-      </w:r>
-    </w:p>
-    <w:p>
-      <w:pPr>
-        <w:pStyle w:val="af0"/>
-        <w:rPr>
-          <w:sz w:val="24"/>
-          <w:lang w:val="en-US"/>
-        </w:rPr>
-      </w:pPr>
-      <w:r>
-        <w:rPr>
-          <w:sz w:val="24"/>
-          <w:lang w:val="en-US"/>
-        </w:rPr>
-        <w:tab/>
-      </w:r>
-      <w:r>
-        <w:rPr>
-          <w:sz w:val="24"/>
-          <w:lang w:val="en-US"/>
-        </w:rPr>
-        <w:tab/>
-        <w:t>{</w:t>
-      </w:r>
-    </w:p>
-    <w:p>
-      <w:pPr>
-        <w:pStyle w:val="af0"/>
-        <w:rPr>
-          <w:sz w:val="24"/>
-          <w:lang w:val="en-US"/>
-        </w:rPr>
-      </w:pPr>
-      <w:r>
-        <w:rPr>
-          <w:sz w:val="24"/>
-          <w:lang w:val="en-US"/>
-        </w:rPr>
-        <w:tab/>
-      </w:r>
-      <w:r>
-        <w:rPr>
-          <w:sz w:val="24"/>
-          <w:lang w:val="en-US"/>
-        </w:rPr>
-        <w:tab/>
-      </w:r>
-      <w:r>
-        <w:rPr>
-          <w:sz w:val="24"/>
-          <w:lang w:val="en-US"/>
-        </w:rPr>
-        <w:tab/>
-        <w:t>cout &lt;&lt; "SORRY! The page in " &lt;&lt; locallpAddress &lt;&lt; " address with size " &lt;&lt; localdwSize</w:t>
-      </w:r>
-    </w:p>
-    <w:p>
-      <w:pPr>
-        <w:pStyle w:val="af0"/>
-        <w:rPr>
-          <w:sz w:val="24"/>
-          <w:lang w:val="en-US"/>
-        </w:rPr>
-      </w:pPr>
-      <w:r>
-        <w:rPr>
-          <w:sz w:val="24"/>
-          <w:lang w:val="en-US"/>
-        </w:rPr>
-        <w:tab/>
-      </w:r>
-      <w:r>
-        <w:rPr>
-          <w:sz w:val="24"/>
-          <w:lang w:val="en-US"/>
-        </w:rPr>
-        <w:tab/>
-      </w:r>
-      <w:r>
-        <w:rPr>
-          <w:sz w:val="24"/>
-          <w:lang w:val="en-US"/>
-        </w:rPr>
-        <w:tab/>
-        <w:t>&lt;&lt; " bytes\nHASN'T BEEN successfully freed with free type 0x" &lt;&lt; hex &lt;&lt; localFree &lt;&lt; dec</w:t>
-      </w:r>
-    </w:p>
-    <w:p>
-      <w:pPr>
-        <w:pStyle w:val="af0"/>
-        <w:rPr>
-          <w:sz w:val="24"/>
-          <w:lang w:val="en-US"/>
-        </w:rPr>
-      </w:pPr>
-      <w:r>
-        <w:rPr>
-          <w:sz w:val="24"/>
-          <w:lang w:val="en-US"/>
-        </w:rPr>
-        <w:tab/>
-      </w:r>
-      <w:r>
-        <w:rPr>
-          <w:sz w:val="24"/>
-          <w:lang w:val="en-US"/>
-        </w:rPr>
-        <w:tab/>
-      </w:r>
-      <w:r>
-        <w:rPr>
-          <w:sz w:val="24"/>
-          <w:lang w:val="en-US"/>
-        </w:rPr>
-        <w:tab/>
-        <w:t xml:space="preserve">&lt;&lt; "\n" &lt;&lt; "The last error code is " &lt;&lt; </w:t>
-      </w:r>
-      <w:proofErr w:type="gramStart"/>
-      <w:r>
-        <w:rPr>
-          <w:sz w:val="24"/>
-          <w:lang w:val="en-US"/>
-        </w:rPr>
-        <w:t>GetLastError(</w:t>
-      </w:r>
-      <w:proofErr w:type="gramEnd"/>
-      <w:r>
-        <w:rPr>
-          <w:sz w:val="24"/>
-          <w:lang w:val="en-US"/>
-        </w:rPr>
-        <w:t>) &lt;&lt; "\n";</w:t>
-      </w:r>
-    </w:p>
-    <w:p>
-      <w:pPr>
-        <w:pStyle w:val="af0"/>
-        <w:rPr>
-          <w:sz w:val="24"/>
-        </w:rPr>
-      </w:pPr>
-      <w:r>
-        <w:rPr>
-          <w:sz w:val="24"/>
-          <w:lang w:val="en-US"/>
-        </w:rPr>
-        <w:tab/>
-      </w:r>
-      <w:r>
-        <w:rPr>
-          <w:sz w:val="24"/>
-          <w:lang w:val="en-US"/>
-        </w:rPr>
-        <w:tab/>
-      </w:r>
-      <w:r>
-        <w:rPr>
-          <w:sz w:val="24"/>
-        </w:rPr>
-        <w:t>}</w:t>
-      </w:r>
-    </w:p>
-    <w:p>
-      <w:pPr>
-        <w:pStyle w:val="af0"/>
-        <w:rPr>
-          <w:sz w:val="24"/>
-        </w:rPr>
-      </w:pPr>
-    </w:p>
-    <w:p>
-      <w:pPr>
-        <w:pStyle w:val="af0"/>
-        <w:rPr>
-          <w:sz w:val="24"/>
-        </w:rPr>
-      </w:pPr>
-      <w:r>
-        <w:rPr>
-          <w:sz w:val="24"/>
-        </w:rPr>
-        <w:tab/>
-      </w:r>
-      <w:r>
-        <w:rPr>
-          <w:sz w:val="24"/>
-        </w:rPr>
-        <w:tab/>
-        <w:t xml:space="preserve">cout </w:t>
-      </w:r>
-      <w:proofErr w:type="gramStart"/>
-      <w:r>
-        <w:rPr>
-          <w:sz w:val="24"/>
-        </w:rPr>
-        <w:t>&lt;&lt; "</w:t>
-      </w:r>
-      <w:proofErr w:type="gramEnd"/>
-      <w:r>
-        <w:rPr>
-          <w:sz w:val="24"/>
-        </w:rPr>
-        <w:t>\n";</w:t>
-      </w:r>
-    </w:p>
-    <w:p>
-      <w:pPr>
-        <w:pStyle w:val="af0"/>
-        <w:rPr>
-          <w:sz w:val="24"/>
-        </w:rPr>
-      </w:pPr>
-      <w:r>
-        <w:rPr>
-          <w:sz w:val="24"/>
-        </w:rPr>
-        <w:tab/>
-        <w:t>}</w:t>
-      </w:r>
-    </w:p>
-    <w:p>
-      <w:pPr>
-        <w:pStyle w:val="af0"/>
-        <w:rPr>
-          <w:sz w:val="24"/>
-        </w:rPr>
-      </w:pPr>
-      <w:r>
-        <w:rPr>
-          <w:sz w:val="24"/>
-        </w:rPr>
-        <w:tab/>
-        <w:t>else</w:t>
-      </w:r>
-    </w:p>
-    <w:p>
-      <w:pPr>
-        <w:pStyle w:val="af0"/>
-        <w:rPr>
-          <w:sz w:val="24"/>
-        </w:rPr>
-      </w:pPr>
-      <w:r>
-        <w:rPr>
-          <w:sz w:val="24"/>
-        </w:rPr>
-        <w:tab/>
-        <w:t>{</w:t>
-      </w:r>
-    </w:p>
-    <w:p>
-      <w:pPr>
-        <w:pStyle w:val="af0"/>
-        <w:rPr>
-          <w:sz w:val="24"/>
-        </w:rPr>
-      </w:pPr>
-      <w:r>
-        <w:rPr>
-          <w:sz w:val="24"/>
-        </w:rPr>
-        <w:tab/>
-      </w:r>
-      <w:r>
-        <w:rPr>
-          <w:sz w:val="24"/>
-        </w:rPr>
-        <w:tab/>
-        <w:t>LocalListOfAllocations ();</w:t>
-      </w:r>
-    </w:p>
-    <w:p>
-      <w:pPr>
-        <w:pStyle w:val="af0"/>
-        <w:rPr>
-          <w:sz w:val="24"/>
-        </w:rPr>
-      </w:pPr>
-      <w:r>
-        <w:rPr>
-          <w:sz w:val="24"/>
-        </w:rPr>
-        <w:tab/>
-        <w:t>}</w:t>
-      </w:r>
-    </w:p>
-    <w:p>
-      <w:pPr>
-        <w:pStyle w:val="af0"/>
-        <w:rPr>
-          <w:sz w:val="24"/>
-          <w:lang w:val="en-US"/>
-        </w:rPr>
-      </w:pPr>
-      <w:r>
-        <w:rPr>
-          <w:sz w:val="24"/>
-        </w:rPr>
-        <w:t>}</w:t>
-      </w:r>
-    </w:p>
-    <w:p>
-      <w:pPr>
-        <w:pStyle w:val="af0"/>
-        <w:rPr>
-          <w:lang w:val="en-US"/>
-        </w:rPr>
       </w:pPr>
     </w:p>
     <w:p>
@@ -67164,7 +67708,7 @@
           <w:numId w:val="0"/>
         </w:numPr>
       </w:pPr>
-      <w:bookmarkStart w:id="12" w:name="_Toc86796451"/>
+      <w:bookmarkStart w:id="11" w:name="_Toc86963515"/>
       <w:r>
         <w:t>2.</w:t>
       </w:r>
@@ -67174,7 +67718,201 @@
       <w:r>
         <w:t>. Выводы</w:t>
       </w:r>
+      <w:r>
+        <w:t xml:space="preserve"> по работе виртуальной памяти</w:t>
+      </w:r>
+      <w:bookmarkEnd w:id="11"/>
+    </w:p>
+    <w:p>
+      <w:pPr>
+        <w:pStyle w:val="af0"/>
+        <w:ind w:firstLine="720"/>
+      </w:pPr>
+      <w:r>
+        <w:t xml:space="preserve">Память компьютера подразделяется как минимум на два вида: основную </w:t>
+      </w:r>
+      <w:r>
+        <w:t xml:space="preserve">(реальную) </w:t>
+      </w:r>
+      <w:r>
+        <w:t>и вторичную.</w:t>
+      </w:r>
+      <w:r>
+        <w:t xml:space="preserve"> </w:t>
+      </w:r>
+      <w:r>
+        <w:t>Основная память энергозависима (следовательно, нужна для кратковременного хранения данных, необходимых в данный момент) и обеспечивает быстрый доступ к данным. Вторичная память энергонезависима (следовательно, нужна для долговременного хранения) и обеспечивает более медленный доступ к данным.</w:t>
+      </w:r>
+    </w:p>
+    <w:p>
+      <w:pPr>
+        <w:pStyle w:val="af0"/>
+        <w:ind w:firstLine="720"/>
+      </w:pPr>
+      <w:r>
+        <w:t xml:space="preserve">Основная память </w:t>
+      </w:r>
+      <w:r>
+        <w:t xml:space="preserve">при страничной организации </w:t>
+      </w:r>
+      <w:r>
+        <w:t>распределена на некоторое количество кадров равного размера</w:t>
+      </w:r>
+      <w:r>
+        <w:t xml:space="preserve"> и </w:t>
+      </w:r>
+      <w:r>
+        <w:t>каждый процесс распределён на некоторое количество страниц равного размера (и</w:t>
+      </w:r>
+      <w:r>
+        <w:t xml:space="preserve"> обычно</w:t>
+      </w:r>
+      <w:r>
+        <w:t xml:space="preserve"> равному размеру кадра памяти).</w:t>
+      </w:r>
+      <w:r>
+        <w:t xml:space="preserve"> Тогда блоки, или страницы (</w:t>
+      </w:r>
+      <w:r>
+        <w:rPr>
+          <w:lang w:val="en-US"/>
+        </w:rPr>
+        <w:t>pages</w:t>
+      </w:r>
+      <w:r>
+        <w:t>),</w:t>
+      </w:r>
+      <w:r>
+        <w:t xml:space="preserve"> </w:t>
+      </w:r>
+      <w:r>
+        <w:t>процесса могут быть связаны с блоками, или кадрами (</w:t>
+      </w:r>
+      <w:r>
+        <w:rPr>
+          <w:lang w:val="en-US"/>
+        </w:rPr>
+        <w:t>frames</w:t>
+      </w:r>
+      <w:r>
+        <w:t>)</w:t>
+      </w:r>
+      <w:r>
+        <w:t>,</w:t>
+      </w:r>
+      <w:r>
+        <w:t xml:space="preserve"> памяти, то есть один кадр содержит одну страницу. Это позволяет полностью избежать внешней фрагментации памяти (когда свободная память не может быть использована вследствие, например, малых блоков для размещения процесса) и минимизировать внутреннюю фрагментацию (когда используется только часть выделенной под процесс памяти), сводя её к частичному использованию только последней страницы </w:t>
+      </w:r>
+      <w:r>
+        <w:t>процесса.</w:t>
+      </w:r>
+    </w:p>
+    <w:p>
+      <w:pPr>
+        <w:pStyle w:val="af0"/>
+        <w:ind w:firstLine="720"/>
+      </w:pPr>
+      <w:r>
+        <w:t>При страничной организации памяти преобразование логических адресов в физические – задача аппаратного уровня. Логический адрес (номер страницы и смещение) переходит в физический адрес (номер кадра и смещение) с использованием специальной таблицы страниц. В ней для каждого процесса для каждой из его страниц содержится номер кадра (если он имеется, например,</w:t>
+      </w:r>
+      <w:r>
+        <w:t xml:space="preserve"> когда</w:t>
+      </w:r>
+      <w:r>
+        <w:t xml:space="preserve"> процесс не выгружен из памяти</w:t>
+      </w:r>
+      <w:r>
+        <w:t>)</w:t>
+      </w:r>
+      <w:r>
+        <w:t>, при этом смещение одинаково.</w:t>
+      </w:r>
+    </w:p>
+    <w:p>
+      <w:pPr>
+        <w:pStyle w:val="af0"/>
+        <w:ind w:firstLine="720"/>
+      </w:pPr>
+      <w:r>
+        <w:t>Виртуальная память основана на использовании сегментов и</w:t>
+      </w:r>
+      <w:r>
+        <w:t>ли</w:t>
+      </w:r>
+      <w:r>
+        <w:t xml:space="preserve"> страниц.</w:t>
+      </w:r>
+      <w:r>
+        <w:t xml:space="preserve"> </w:t>
+      </w:r>
+      <w:r>
+        <w:t>Если процесс состоит из большого числа данных, из которых только часть необходима в данный момент, то нет нужны выгружать все данные в основную память, поэтому появляется возможность использовать её более эффективно (в том числе, если нет возможности загрузить все данные)</w:t>
+      </w:r>
+      <w:r>
+        <w:t xml:space="preserve">. </w:t>
+      </w:r>
+      <w:r>
+        <w:t xml:space="preserve">Если все обращения к памяти происходят через логические адреса (которые затем переходят в физические), и процесс может быть разбит на страницы, то можно решить эту проблему с помощью </w:t>
+      </w:r>
+      <w:r>
+        <w:t>виртуальной памяти –</w:t>
+      </w:r>
+      <w:r>
+        <w:t xml:space="preserve"> </w:t>
+      </w:r>
+      <w:r>
+        <w:t>возможностью организации большей памяти, которая включает в себя как основную, так и вторичную.</w:t>
+      </w:r>
+    </w:p>
+    <w:p>
+      <w:pPr>
+        <w:pStyle w:val="af0"/>
+        <w:ind w:firstLine="720"/>
+      </w:pPr>
+      <w:r>
+        <w:t xml:space="preserve">При организации виртуальной памяти с помощью страниц в записях таблицы страниц помимо номера кадра появляются и управляющие биты. В частности, </w:t>
+      </w:r>
+      <w:r>
+        <w:t>может быть</w:t>
+      </w:r>
+      <w:bookmarkStart w:id="12" w:name="_GoBack"/>
       <w:bookmarkEnd w:id="12"/>
+      <w:r>
+        <w:t xml:space="preserve"> бит присутствия – наличие страницы в основной памяти, бит модификации – индикатор изменения содержимого страницы в основной памяти – и другие. Таким образом, главный механизм виртуальной памяти – это преобразование логического (виртуального) адреса (номер страницы + смещение) в физический адрес (номер страницы + смещение) с помощью таблицы страниц</w:t>
+      </w:r>
+      <w:r>
+        <w:t xml:space="preserve"> некоторого процесса.</w:t>
+      </w:r>
+      <w:r>
+        <w:t xml:space="preserve"> Виртуальные адреса формирую</w:t>
+      </w:r>
+      <w:r>
+        <w:t>т виртуальное адресное пространство.</w:t>
+      </w:r>
+    </w:p>
+    <w:p>
+      <w:pPr>
+        <w:pStyle w:val="af0"/>
+      </w:pPr>
+    </w:p>
+    <w:p>
+      <w:pPr>
+        <w:spacing w:line="240" w:lineRule="auto"/>
+        <w:jc w:val="left"/>
+      </w:pPr>
+      <w:r>
+        <w:br w:type="page"/>
+      </w:r>
+    </w:p>
+    <w:p>
+      <w:pPr>
+        <w:pStyle w:val="2"/>
+      </w:pPr>
+      <w:bookmarkStart w:id="13" w:name="_Toc86963516"/>
+      <w:r>
+        <w:t>2.11. Выводы</w:t>
+      </w:r>
+      <w:bookmarkEnd w:id="13"/>
     </w:p>
     <w:p>
       <w:pPr>
@@ -67182,7 +67920,10 @@
         <w:ind w:firstLine="720"/>
       </w:pPr>
       <w:r>
-        <w:t xml:space="preserve">В ходе выполнения первой части </w:t>
+        <w:t>В</w:t>
+      </w:r>
+      <w:r>
+        <w:t xml:space="preserve"> ходе выполнения первой части </w:t>
       </w:r>
       <w:r>
         <w:t>(«</w:t>
@@ -67245,9 +67986,6 @@
     <w:p>
       <w:pPr>
         <w:pStyle w:val="af0"/>
-        <w:rPr>
-          <w:lang w:val="en-US"/>
-        </w:rPr>
       </w:pPr>
     </w:p>
     <w:p>
@@ -67272,11 +68010,11 @@
           <w:numId w:val="0"/>
         </w:numPr>
       </w:pPr>
-      <w:bookmarkStart w:id="13" w:name="_Toc86796452"/>
+      <w:bookmarkStart w:id="14" w:name="_Toc86963517"/>
       <w:r>
         <w:t>3. Использование проецируемых файлов для обмена данными между процессами</w:t>
       </w:r>
-      <w:bookmarkEnd w:id="13"/>
+      <w:bookmarkEnd w:id="14"/>
     </w:p>
     <w:p>
       <w:pPr>
@@ -67286,14 +68024,14 @@
           <w:numId w:val="0"/>
         </w:numPr>
       </w:pPr>
-      <w:bookmarkStart w:id="14" w:name="_Toc86796453"/>
+      <w:bookmarkStart w:id="15" w:name="_Toc86963518"/>
       <w:r>
         <w:t xml:space="preserve">3.1. Создание </w:t>
       </w:r>
       <w:r>
         <w:t>проецируемого файла приложением-писателем</w:t>
       </w:r>
-      <w:bookmarkEnd w:id="14"/>
+      <w:bookmarkEnd w:id="15"/>
     </w:p>
     <w:p>
       <w:pPr>
@@ -67593,14 +68331,36 @@
       <w:r>
         <w:t xml:space="preserve">Рисунок </w:t>
       </w:r>
-      <w:fldSimple w:instr=" SEQ Рисунок \* ARABIC ">
-        <w:r>
-          <w:rPr>
-            <w:noProof/>
-          </w:rPr>
-          <w:t>28</w:t>
-        </w:r>
-      </w:fldSimple>
+      <w:r>
+        <w:rPr>
+          <w:noProof/>
+        </w:rPr>
+        <w:fldChar w:fldCharType="begin"/>
+      </w:r>
+      <w:r>
+        <w:rPr>
+          <w:noProof/>
+        </w:rPr>
+        <w:instrText xml:space="preserve"> SEQ Рисунок \* ARABIC </w:instrText>
+      </w:r>
+      <w:r>
+        <w:rPr>
+          <w:noProof/>
+        </w:rPr>
+        <w:fldChar w:fldCharType="separate"/>
+      </w:r>
+      <w:r>
+        <w:rPr>
+          <w:noProof/>
+        </w:rPr>
+        <w:t>28</w:t>
+      </w:r>
+      <w:r>
+        <w:rPr>
+          <w:noProof/>
+        </w:rPr>
+        <w:fldChar w:fldCharType="end"/>
+      </w:r>
       <w:r>
         <w:t>: Создание проецируемого файла 2 с численным выводом</w:t>
       </w:r>
@@ -67626,14 +68386,14 @@
           <w:numId w:val="0"/>
         </w:numPr>
       </w:pPr>
-      <w:bookmarkStart w:id="15" w:name="_Toc86796454"/>
+      <w:bookmarkStart w:id="16" w:name="_Toc86963519"/>
       <w:r>
         <w:t xml:space="preserve">3.2. </w:t>
       </w:r>
       <w:r>
         <w:t>Открытие проецируемого файла приложением-читателем</w:t>
       </w:r>
-      <w:bookmarkEnd w:id="15"/>
+      <w:bookmarkEnd w:id="16"/>
     </w:p>
     <w:p>
       <w:pPr>
@@ -67642,34 +68402,7 @@
         <w:ind w:firstLine="720"/>
       </w:pPr>
       <w:r>
-        <w:t>В приложении-</w:t>
-      </w:r>
-      <w:r>
-        <w:t>читателе</w:t>
-      </w:r>
-      <w:r>
-        <w:t xml:space="preserve"> </w:t>
-      </w:r>
-      <w:r>
-        <w:t xml:space="preserve">открывается проецируемый файл (с тем же именем, что и был создан) </w:t>
-      </w:r>
-      <w:r>
-        <w:t xml:space="preserve">для </w:t>
-      </w:r>
-      <w:r>
-        <w:t>чтения</w:t>
-      </w:r>
-      <w:r>
-        <w:t xml:space="preserve">. Далее осуществляется проецирование файла в память. Затем осуществляется </w:t>
-      </w:r>
-      <w:r>
-        <w:t>чтение</w:t>
-      </w:r>
-      <w:r>
-        <w:t xml:space="preserve"> заданного количества байт с заданным форматом вывода данных</w:t>
-      </w:r>
-      <w:r>
-        <w:t>, которые можно сравнить с данными, полученными при записи в приложении-писателе.</w:t>
+        <w:t>В приложении-читателе открывается проецируемый файл (с тем же именем, что и был создан) для чтения. Далее осуществляется проецирование файла в память. Затем осуществляется чтение заданного количества байт с заданным форматом вывода данных, которые можно сравнить с данными, полученными при записи в приложении-писателе.</w:t>
       </w:r>
     </w:p>
     <w:p>
@@ -67939,14 +68672,36 @@
       <w:r>
         <w:t xml:space="preserve">Рисунок </w:t>
       </w:r>
-      <w:fldSimple w:instr=" SEQ Рисунок \* ARABIC ">
-        <w:r>
-          <w:rPr>
-            <w:noProof/>
-          </w:rPr>
-          <w:t>31</w:t>
-        </w:r>
-      </w:fldSimple>
+      <w:r>
+        <w:rPr>
+          <w:noProof/>
+        </w:rPr>
+        <w:fldChar w:fldCharType="begin"/>
+      </w:r>
+      <w:r>
+        <w:rPr>
+          <w:noProof/>
+        </w:rPr>
+        <w:instrText xml:space="preserve"> SEQ Рисунок \* ARABIC </w:instrText>
+      </w:r>
+      <w:r>
+        <w:rPr>
+          <w:noProof/>
+        </w:rPr>
+        <w:fldChar w:fldCharType="separate"/>
+      </w:r>
+      <w:r>
+        <w:rPr>
+          <w:noProof/>
+        </w:rPr>
+        <w:t>31</w:t>
+      </w:r>
+      <w:r>
+        <w:rPr>
+          <w:noProof/>
+        </w:rPr>
+        <w:fldChar w:fldCharType="end"/>
+      </w:r>
       <w:r>
         <w:t>: Открытие проецируемого файла 1 с символьным выводом</w:t>
       </w:r>
@@ -68023,14 +68778,36 @@
       <w:r>
         <w:t xml:space="preserve">Рисунок </w:t>
       </w:r>
-      <w:fldSimple w:instr=" SEQ Рисунок \* ARABIC ">
-        <w:r>
-          <w:rPr>
-            <w:noProof/>
-          </w:rPr>
-          <w:t>32</w:t>
-        </w:r>
-      </w:fldSimple>
+      <w:r>
+        <w:rPr>
+          <w:noProof/>
+        </w:rPr>
+        <w:fldChar w:fldCharType="begin"/>
+      </w:r>
+      <w:r>
+        <w:rPr>
+          <w:noProof/>
+        </w:rPr>
+        <w:instrText xml:space="preserve"> SEQ Рисунок \* ARABIC </w:instrText>
+      </w:r>
+      <w:r>
+        <w:rPr>
+          <w:noProof/>
+        </w:rPr>
+        <w:fldChar w:fldCharType="separate"/>
+      </w:r>
+      <w:r>
+        <w:rPr>
+          <w:noProof/>
+        </w:rPr>
+        <w:t>32</w:t>
+      </w:r>
+      <w:r>
+        <w:rPr>
+          <w:noProof/>
+        </w:rPr>
+        <w:fldChar w:fldCharType="end"/>
+      </w:r>
       <w:r>
         <w:t>: Открытие проецируемого файла 2 с численным выводом</w:t>
       </w:r>
@@ -68038,9 +68815,6 @@
     <w:p>
       <w:pPr>
         <w:pStyle w:val="af0"/>
-        <w:rPr>
-          <w:lang w:val="en-US"/>
-        </w:rPr>
       </w:pPr>
     </w:p>
     <w:p>
@@ -68058,16 +68832,49 @@
           <w:ilvl w:val="0"/>
           <w:numId w:val="0"/>
         </w:numPr>
-      </w:pPr>
-      <w:bookmarkStart w:id="16" w:name="_Toc86796455"/>
-      <w:r>
+        <w:rPr>
+          <w:lang w:val="en-US"/>
+        </w:rPr>
+      </w:pPr>
+      <w:bookmarkStart w:id="17" w:name="_Toc86963520"/>
+      <w:r>
+        <w:rPr>
+          <w:lang w:val="en-US"/>
+        </w:rPr>
         <w:t>3.</w:t>
       </w:r>
       <w:r>
+        <w:rPr>
+          <w:lang w:val="en-US"/>
+        </w:rPr>
         <w:t>3</w:t>
       </w:r>
       <w:r>
-        <w:t>. Исходный код программы</w:t>
+        <w:rPr>
+          <w:lang w:val="en-US"/>
+        </w:rPr>
+        <w:t xml:space="preserve">. </w:t>
+      </w:r>
+      <w:r>
+        <w:t>Исходный</w:t>
+      </w:r>
+      <w:r>
+        <w:rPr>
+          <w:lang w:val="en-US"/>
+        </w:rPr>
+        <w:t xml:space="preserve"> </w:t>
+      </w:r>
+      <w:r>
+        <w:t>код</w:t>
+      </w:r>
+      <w:r>
+        <w:rPr>
+          <w:lang w:val="en-US"/>
+        </w:rPr>
+        <w:t xml:space="preserve"> </w:t>
+      </w:r>
+      <w:r>
+        <w:t>программы</w:t>
       </w:r>
       <w:r>
         <w:rPr>
@@ -68078,18 +68885,20 @@
       <w:r>
         <w:t>писателя</w:t>
       </w:r>
-      <w:bookmarkEnd w:id="16"/>
-    </w:p>
-    <w:p>
-      <w:pPr>
-        <w:pStyle w:val="af0"/>
-        <w:rPr>
-          <w:sz w:val="24"/>
-        </w:rPr>
-      </w:pPr>
-      <w:r>
-        <w:rPr>
-          <w:sz w:val="24"/>
+      <w:bookmarkEnd w:id="17"/>
+    </w:p>
+    <w:p>
+      <w:pPr>
+        <w:pStyle w:val="af0"/>
+        <w:rPr>
+          <w:sz w:val="24"/>
+          <w:lang w:val="en-US"/>
+        </w:rPr>
+      </w:pPr>
+      <w:r>
+        <w:rPr>
+          <w:sz w:val="24"/>
+          <w:lang w:val="en-US"/>
         </w:rPr>
         <w:t>/*</w:t>
       </w:r>
@@ -68099,6 +68908,7 @@
         <w:pStyle w:val="af0"/>
         <w:rPr>
           <w:sz w:val="24"/>
+          <w:lang w:val="en-US"/>
         </w:rPr>
       </w:pPr>
     </w:p>
@@ -70653,87 +71463,83 @@
         <w:pStyle w:val="af0"/>
         <w:rPr>
           <w:sz w:val="24"/>
-        </w:rPr>
-      </w:pPr>
-      <w:r>
-        <w:rPr>
-          <w:sz w:val="24"/>
-        </w:rPr>
-        <w:tab/>
-      </w:r>
-      <w:r>
-        <w:rPr>
-          <w:sz w:val="24"/>
-        </w:rPr>
-        <w:tab/>
-      </w:r>
-      <w:r>
-        <w:rPr>
-          <w:sz w:val="24"/>
-        </w:rPr>
-        <w:tab/>
-        <w:t xml:space="preserve">cout </w:t>
+          <w:lang w:val="en-US"/>
+        </w:rPr>
+      </w:pPr>
+      <w:r>
+        <w:rPr>
+          <w:sz w:val="24"/>
+        </w:rPr>
+        <w:tab/>
+      </w:r>
+      <w:r>
+        <w:rPr>
+          <w:sz w:val="24"/>
+        </w:rPr>
+        <w:tab/>
+      </w:r>
+      <w:r>
+        <w:rPr>
+          <w:sz w:val="24"/>
+        </w:rPr>
+        <w:tab/>
+      </w:r>
+      <w:r>
+        <w:rPr>
+          <w:sz w:val="24"/>
+          <w:lang w:val="en-US"/>
+        </w:rPr>
+        <w:t>cout &lt;&lt; i &lt;&lt; " - " &lt;&lt; i + 1 &lt;&lt; ": ";</w:t>
+      </w:r>
+    </w:p>
+    <w:p>
+      <w:pPr>
+        <w:pStyle w:val="af0"/>
+        <w:rPr>
+          <w:sz w:val="24"/>
+          <w:lang w:val="en-US"/>
+        </w:rPr>
+      </w:pPr>
+      <w:r>
+        <w:rPr>
+          <w:sz w:val="24"/>
+          <w:lang w:val="en-US"/>
+        </w:rPr>
+        <w:tab/>
+      </w:r>
+      <w:r>
+        <w:rPr>
+          <w:sz w:val="24"/>
+          <w:lang w:val="en-US"/>
+        </w:rPr>
+        <w:tab/>
+      </w:r>
+      <w:r>
+        <w:rPr>
+          <w:sz w:val="24"/>
+          <w:lang w:val="en-US"/>
+        </w:rPr>
+        <w:tab/>
+      </w:r>
+      <w:r>
+        <w:rPr>
+          <w:sz w:val="24"/>
+          <w:lang w:val="en-US"/>
+        </w:rPr>
+        <w:t>cout &lt;&lt; *(char</w:t>
       </w:r>
       <w:proofErr w:type="gramStart"/>
       <w:r>
         <w:rPr>
           <w:sz w:val="24"/>
-        </w:rPr>
-        <w:t>&lt;&lt; i</w:t>
+          <w:lang w:val="en-US"/>
+        </w:rPr>
+        <w:t>*)(</w:t>
       </w:r>
       <w:proofErr w:type="gramEnd"/>
       <w:r>
         <w:rPr>
           <w:sz w:val="24"/>
-        </w:rPr>
-        <w:t xml:space="preserve"> &lt;&lt; " - " &lt;&lt; i + 1 &lt;&lt; ": ";</w:t>
-      </w:r>
-    </w:p>
-    <w:p>
-      <w:pPr>
-        <w:pStyle w:val="af0"/>
-        <w:rPr>
-          <w:sz w:val="24"/>
-          <w:lang w:val="en-US"/>
-        </w:rPr>
-      </w:pPr>
-      <w:r>
-        <w:rPr>
-          <w:sz w:val="24"/>
-        </w:rPr>
-        <w:tab/>
-      </w:r>
-      <w:r>
-        <w:rPr>
-          <w:sz w:val="24"/>
-        </w:rPr>
-        <w:tab/>
-      </w:r>
-      <w:r>
-        <w:rPr>
-          <w:sz w:val="24"/>
-        </w:rPr>
-        <w:tab/>
-      </w:r>
-      <w:r>
-        <w:rPr>
-          <w:sz w:val="24"/>
-          <w:lang w:val="en-US"/>
-        </w:rPr>
-        <w:t>cout &lt;&lt; *(char</w:t>
-      </w:r>
-      <w:proofErr w:type="gramStart"/>
-      <w:r>
-        <w:rPr>
-          <w:sz w:val="24"/>
-          <w:lang w:val="en-US"/>
-        </w:rPr>
-        <w:t>*)(</w:t>
-      </w:r>
-      <w:proofErr w:type="gramEnd"/>
-      <w:r>
-        <w:rPr>
-          <w:sz w:val="24"/>
           <w:lang w:val="en-US"/>
         </w:rPr>
         <w:t>mappingOld + i) &lt;&lt; *(char*)(mappingOld + i + 0x1) &lt;&lt; "\n";</w:t>
@@ -70897,11 +71703,13 @@
         <w:pStyle w:val="af0"/>
         <w:rPr>
           <w:sz w:val="24"/>
-        </w:rPr>
-      </w:pPr>
-      <w:r>
-        <w:rPr>
-          <w:sz w:val="24"/>
+          <w:lang w:val="en-US"/>
+        </w:rPr>
+      </w:pPr>
+      <w:r>
+        <w:rPr>
+          <w:sz w:val="24"/>
+          <w:lang w:val="en-US"/>
         </w:rPr>
         <w:t>}</w:t>
       </w:r>
@@ -70909,14 +71717,23 @@
     <w:p>
       <w:pPr>
         <w:pStyle w:val="af0"/>
+        <w:rPr>
+          <w:lang w:val="en-US"/>
+        </w:rPr>
       </w:pPr>
     </w:p>
     <w:p>
       <w:pPr>
         <w:spacing w:line="240" w:lineRule="auto"/>
         <w:jc w:val="left"/>
-      </w:pPr>
-      <w:r>
+        <w:rPr>
+          <w:lang w:val="en-US"/>
+        </w:rPr>
+      </w:pPr>
+      <w:r>
+        <w:rPr>
+          <w:lang w:val="en-US"/>
+        </w:rPr>
         <w:br w:type="page"/>
       </w:r>
     </w:p>
@@ -70927,23 +71744,61 @@
           <w:ilvl w:val="0"/>
           <w:numId w:val="0"/>
         </w:numPr>
-      </w:pPr>
-      <w:bookmarkStart w:id="17" w:name="_Toc86796456"/>
-      <w:r>
-        <w:t>3.4. Исходный код программы-читателя</w:t>
-      </w:r>
-      <w:bookmarkEnd w:id="17"/>
-    </w:p>
-    <w:p>
-      <w:pPr>
-        <w:pStyle w:val="af0"/>
-        <w:rPr>
-          <w:sz w:val="24"/>
-        </w:rPr>
-      </w:pPr>
-      <w:r>
-        <w:rPr>
-          <w:sz w:val="24"/>
+        <w:rPr>
+          <w:lang w:val="en-US"/>
+        </w:rPr>
+      </w:pPr>
+      <w:bookmarkStart w:id="18" w:name="_Toc86963521"/>
+      <w:r>
+        <w:rPr>
+          <w:lang w:val="en-US"/>
+        </w:rPr>
+        <w:t xml:space="preserve">3.4. </w:t>
+      </w:r>
+      <w:r>
+        <w:t>Исходный</w:t>
+      </w:r>
+      <w:r>
+        <w:rPr>
+          <w:lang w:val="en-US"/>
+        </w:rPr>
+        <w:t xml:space="preserve"> </w:t>
+      </w:r>
+      <w:r>
+        <w:t>код</w:t>
+      </w:r>
+      <w:r>
+        <w:rPr>
+          <w:lang w:val="en-US"/>
+        </w:rPr>
+        <w:t xml:space="preserve"> </w:t>
+      </w:r>
+      <w:r>
+        <w:t>программы</w:t>
+      </w:r>
+      <w:r>
+        <w:rPr>
+          <w:lang w:val="en-US"/>
+        </w:rPr>
+        <w:t>-</w:t>
+      </w:r>
+      <w:r>
+        <w:t>читателя</w:t>
+      </w:r>
+      <w:bookmarkEnd w:id="18"/>
+    </w:p>
+    <w:p>
+      <w:pPr>
+        <w:pStyle w:val="af0"/>
+        <w:rPr>
+          <w:sz w:val="24"/>
+          <w:lang w:val="en-US"/>
+        </w:rPr>
+      </w:pPr>
+      <w:r>
+        <w:rPr>
+          <w:sz w:val="24"/>
+          <w:lang w:val="en-US"/>
         </w:rPr>
         <w:t>/*</w:t>
       </w:r>
@@ -70953,6 +71808,7 @@
         <w:pStyle w:val="af0"/>
         <w:rPr>
           <w:sz w:val="24"/>
+          <w:lang w:val="en-US"/>
         </w:rPr>
       </w:pPr>
     </w:p>
@@ -73205,11 +74061,14 @@
           <w:numId w:val="0"/>
         </w:numPr>
       </w:pPr>
-      <w:bookmarkStart w:id="18" w:name="_Toc86796457"/>
+      <w:bookmarkStart w:id="19" w:name="_Toc86963522"/>
       <w:r>
         <w:t>3.5. Выводы</w:t>
       </w:r>
-      <w:bookmarkEnd w:id="18"/>
+      <w:r>
+        <w:t xml:space="preserve"> по работе проецируемых файлов</w:t>
+      </w:r>
+      <w:bookmarkEnd w:id="19"/>
     </w:p>
     <w:p>
       <w:pPr>
@@ -73217,22 +74076,43 @@
         <w:ind w:firstLine="720"/>
       </w:pPr>
       <w:r>
-        <w:t xml:space="preserve">В ходе выполнения </w:t>
-      </w:r>
-      <w:r>
-        <w:t>второй</w:t>
-      </w:r>
-      <w:r>
-        <w:t xml:space="preserve"> части («</w:t>
-      </w:r>
-      <w:r>
-        <w:t>Использование проецируемых файлов для обмена данными между процессами</w:t>
-      </w:r>
-      <w:r>
-        <w:t>») лабораторной работы №2 «Управление памятью» был</w:t>
-      </w:r>
-      <w:r>
-        <w:t>о изучено взаимодействие с проецируемыми файлами. Было создано два приложения</w:t>
+        <w:t>Проецируемые файлы работают следующим образом. Происходит выделение страниц в виртуальном адресном пространстве (виртуальной памяти) с соответствующей физической памятью в виде самого файла, который нужно спроецировать, иными словами, логическим адресам (при их достаточном для файла количестве) ставятся в соответствие физические адреса, которые занимает необходимый файл. Это и будет являться проецированием файла в память.</w:t>
+      </w:r>
+      <w:r>
+        <w:t xml:space="preserve"> Следовательно, изменение и чтение данных по логическим (виртуальным) адресам будет приводить к изменению и чтению данных самого файла соответственно.</w:t>
+      </w:r>
+    </w:p>
+    <w:p>
+      <w:pPr>
+        <w:pStyle w:val="af0"/>
+      </w:pPr>
+    </w:p>
+    <w:p>
+      <w:pPr>
+        <w:spacing w:line="240" w:lineRule="auto"/>
+        <w:jc w:val="left"/>
+      </w:pPr>
+      <w:r>
+        <w:br w:type="page"/>
+      </w:r>
+    </w:p>
+    <w:p>
+      <w:pPr>
+        <w:pStyle w:val="2"/>
+      </w:pPr>
+      <w:bookmarkStart w:id="20" w:name="_Toc86963523"/>
+      <w:r>
+        <w:t>3.6. Выводы</w:t>
+      </w:r>
+      <w:bookmarkEnd w:id="20"/>
+    </w:p>
+    <w:p>
+      <w:pPr>
+        <w:pStyle w:val="af0"/>
+        <w:ind w:firstLine="720"/>
+      </w:pPr>
+      <w:r>
+        <w:t>В ходе выполнения второй части («Использование проецируемых файлов для обмена данными между процессами») лабораторной работы №2 «Управление памятью» было изучено взаимодействие с проецируемыми файлами. Было создано два приложения</w:t>
       </w:r>
       <w:r>
         <w:t xml:space="preserve">: </w:t>
@@ -73283,11 +74163,11 @@
           <w:numId w:val="0"/>
         </w:numPr>
       </w:pPr>
-      <w:bookmarkStart w:id="19" w:name="_Toc86796458"/>
+      <w:bookmarkStart w:id="21" w:name="_Toc86963524"/>
       <w:r>
         <w:t>4. Список использованных источников</w:t>
       </w:r>
-      <w:bookmarkEnd w:id="19"/>
+      <w:bookmarkEnd w:id="21"/>
     </w:p>
     <w:p>
       <w:pPr>
@@ -73308,9 +74188,6 @@
     <w:p>
       <w:pPr>
         <w:pStyle w:val="af0"/>
-        <w:rPr>
-          <w:lang w:val="en-US"/>
-        </w:rPr>
       </w:pPr>
       <w:r>
         <w:t>2</w:t>
@@ -74759,6 +75636,7 @@
   <w:style w:type="character" w:default="1" w:styleId="a1">
     <w:name w:val="Default Paragraph Font"/>
     <w:uiPriority w:val="1"/>
+    <w:semiHidden/>
     <w:unhideWhenUsed/>
   </w:style>
   <w:style w:type="table" w:default="1" w:styleId="a2">

</xml_diff>